<commit_message>
Do not wake me at night
</commit_message>
<xml_diff>
--- a/Settings/Windows10/Windows10.docx
+++ b/Settings/Windows10/Windows10.docx
@@ -16,9 +16,11 @@
         <w:pStyle w:val="berschrift2"/>
         <w:jc w:val="both"/>
       </w:pPr>
+      <w:proofErr w:type="spellStart"/>
       <w:r>
         <w:t>Godmode</w:t>
       </w:r>
+      <w:proofErr w:type="spellEnd"/>
     </w:p>
     <w:p>
       <w:pPr>
@@ -27,6 +29,7 @@
       <w:r>
         <w:t>Ordner auf dem Desktop erstellen „</w:t>
       </w:r>
+      <w:proofErr w:type="spellStart"/>
       <w:r>
         <w:rPr>
           <w:rFonts w:ascii="Consolas" w:hAnsi="Consolas"/>
@@ -36,7 +39,19 @@
           <w:szCs w:val="18"/>
           <w:shd w:val="clear" w:color="auto" w:fill="FFFFFF"/>
         </w:rPr>
-        <w:t>GodMode.{ED7BA470-8E54-465E-825C-99712043E01C}</w:t>
+        <w:t>GodMode</w:t>
+      </w:r>
+      <w:proofErr w:type="spellEnd"/>
+      <w:r>
+        <w:rPr>
+          <w:rFonts w:ascii="Consolas" w:hAnsi="Consolas"/>
+          <w:bCs/>
+          <w:color w:val="000000"/>
+          <w:sz w:val="20"/>
+          <w:szCs w:val="18"/>
+          <w:shd w:val="clear" w:color="auto" w:fill="FFFFFF"/>
+        </w:rPr>
+        <w:t>.{ED7BA470-8E54-465E-825C-99712043E01C}</w:t>
       </w:r>
       <w:r>
         <w:t>“</w:t>
@@ -63,17 +78,24 @@
         <w:pStyle w:val="berschrift2"/>
         <w:jc w:val="both"/>
       </w:pPr>
-      <w:r>
-        <w:t>Tweaks Edge Browser</w:t>
-      </w:r>
-    </w:p>
-    <w:p>
-      <w:pPr>
-        <w:jc w:val="both"/>
-      </w:pPr>
+      <w:proofErr w:type="spellStart"/>
+      <w:r>
+        <w:t>Tweaks</w:t>
+      </w:r>
+      <w:proofErr w:type="spellEnd"/>
+      <w:r>
+        <w:t xml:space="preserve"> Edge Browser</w:t>
+      </w:r>
+    </w:p>
+    <w:p>
+      <w:pPr>
+        <w:jc w:val="both"/>
+      </w:pPr>
+      <w:proofErr w:type="spellStart"/>
       <w:r>
         <w:t>about:flags</w:t>
       </w:r>
+      <w:proofErr w:type="spellEnd"/>
     </w:p>
     <w:p>
       <w:pPr>
@@ -111,12 +133,14 @@
           <w:lang w:val="en-US"/>
         </w:rPr>
       </w:pPr>
+      <w:proofErr w:type="spellStart"/>
       <w:r>
         <w:rPr>
           <w:lang w:val="en-US"/>
         </w:rPr>
         <w:t>Startmenü</w:t>
       </w:r>
+      <w:proofErr w:type="spellEnd"/>
     </w:p>
     <w:p>
       <w:pPr>
@@ -130,24 +154,28 @@
           <w:lang w:val="en-US"/>
         </w:rPr>
       </w:pPr>
+      <w:proofErr w:type="spellStart"/>
       <w:r>
         <w:rPr>
           <w:lang w:val="en-US"/>
         </w:rPr>
         <w:t>Startmenü-Ordner</w:t>
       </w:r>
+      <w:proofErr w:type="spellEnd"/>
       <w:r>
         <w:rPr>
           <w:lang w:val="en-US"/>
         </w:rPr>
         <w:t xml:space="preserve"> </w:t>
       </w:r>
+      <w:proofErr w:type="spellStart"/>
       <w:r>
         <w:rPr>
           <w:lang w:val="en-US"/>
         </w:rPr>
         <w:t>öffnen</w:t>
       </w:r>
+      <w:proofErr w:type="spellEnd"/>
     </w:p>
     <w:p>
       <w:pPr>
@@ -187,12 +215,28 @@
           <w:lang w:val="en-US"/>
         </w:rPr>
       </w:pPr>
-      <w:r>
-        <w:rPr>
-          <w:lang w:val="en-US"/>
-        </w:rPr>
-        <w:t>Win+R&gt;shell:programs</w:t>
-      </w:r>
+      <w:proofErr w:type="spellStart"/>
+      <w:r>
+        <w:rPr>
+          <w:lang w:val="en-US"/>
+        </w:rPr>
+        <w:t>Win+R</w:t>
+      </w:r>
+      <w:proofErr w:type="spellEnd"/>
+      <w:r>
+        <w:rPr>
+          <w:lang w:val="en-US"/>
+        </w:rPr>
+        <w:t>&gt;</w:t>
+      </w:r>
+      <w:proofErr w:type="spellStart"/>
+      <w:r>
+        <w:rPr>
+          <w:lang w:val="en-US"/>
+        </w:rPr>
+        <w:t>shell:programs</w:t>
+      </w:r>
+      <w:proofErr w:type="spellEnd"/>
     </w:p>
     <w:p>
       <w:pPr>
@@ -206,6 +250,7 @@
           <w:lang w:val="en-US"/>
         </w:rPr>
       </w:pPr>
+      <w:proofErr w:type="spellStart"/>
       <w:r>
         <w:rPr>
           <w:lang w:val="en-US"/>
@@ -218,42 +263,49 @@
         </w:rPr>
         <w:t>nüpfung</w:t>
       </w:r>
+      <w:proofErr w:type="spellEnd"/>
       <w:r>
         <w:rPr>
           <w:lang w:val="en-US"/>
         </w:rPr>
         <w:t xml:space="preserve"> </w:t>
       </w:r>
+      <w:proofErr w:type="spellStart"/>
       <w:r>
         <w:rPr>
           <w:lang w:val="en-US"/>
         </w:rPr>
         <w:t>zum</w:t>
       </w:r>
+      <w:proofErr w:type="spellEnd"/>
       <w:r>
         <w:rPr>
           <w:lang w:val="en-US"/>
         </w:rPr>
         <w:t xml:space="preserve"> </w:t>
       </w:r>
+      <w:proofErr w:type="spellStart"/>
       <w:r>
         <w:rPr>
           <w:lang w:val="en-US"/>
         </w:rPr>
         <w:t>Ordner</w:t>
       </w:r>
+      <w:proofErr w:type="spellEnd"/>
       <w:r>
         <w:rPr>
           <w:lang w:val="en-US"/>
         </w:rPr>
         <w:t xml:space="preserve"> </w:t>
       </w:r>
+      <w:proofErr w:type="spellStart"/>
       <w:r>
         <w:rPr>
           <w:lang w:val="en-US"/>
         </w:rPr>
         <w:t>hinzufügen</w:t>
       </w:r>
+      <w:proofErr w:type="spellEnd"/>
     </w:p>
     <w:p>
       <w:pPr>
@@ -279,26 +331,44 @@
           <w:lang w:val="en-US"/>
         </w:rPr>
       </w:pPr>
+      <w:proofErr w:type="spellStart"/>
       <w:r>
         <w:rPr>
           <w:lang w:val="en-US"/>
         </w:rPr>
         <w:t>Autostart</w:t>
       </w:r>
-    </w:p>
-    <w:p>
-      <w:pPr>
-        <w:jc w:val="both"/>
-        <w:rPr>
-          <w:lang w:val="en-US"/>
-        </w:rPr>
-      </w:pPr>
-      <w:r>
-        <w:rPr>
-          <w:lang w:val="en-US"/>
-        </w:rPr>
-        <w:t>Win+R&gt;shell:startup</w:t>
-      </w:r>
+      <w:proofErr w:type="spellEnd"/>
+    </w:p>
+    <w:p>
+      <w:pPr>
+        <w:jc w:val="both"/>
+        <w:rPr>
+          <w:lang w:val="en-US"/>
+        </w:rPr>
+      </w:pPr>
+      <w:proofErr w:type="spellStart"/>
+      <w:r>
+        <w:rPr>
+          <w:lang w:val="en-US"/>
+        </w:rPr>
+        <w:t>Win+R</w:t>
+      </w:r>
+      <w:proofErr w:type="spellEnd"/>
+      <w:r>
+        <w:rPr>
+          <w:lang w:val="en-US"/>
+        </w:rPr>
+        <w:t>&gt;</w:t>
+      </w:r>
+      <w:proofErr w:type="spellStart"/>
+      <w:r>
+        <w:rPr>
+          <w:lang w:val="en-US"/>
+        </w:rPr>
+        <w:t>shell:startup</w:t>
+      </w:r>
+      <w:proofErr w:type="spellEnd"/>
     </w:p>
     <w:p>
       <w:pPr>
@@ -308,19 +378,43 @@
           <w:lang w:val="en-US"/>
         </w:rPr>
       </w:pPr>
-      <w:r>
-        <w:rPr>
-          <w:lang w:val="en-US"/>
-        </w:rPr>
-        <w:t>Suchindex auf Startmenü</w:t>
-      </w:r>
-    </w:p>
-    <w:p>
-      <w:pPr>
-        <w:jc w:val="both"/>
-      </w:pPr>
-      <w:r>
-        <w:t>Falls beim Tippen nach Win-Key keine Applikationen gefunden werden:</w:t>
+      <w:proofErr w:type="spellStart"/>
+      <w:r>
+        <w:rPr>
+          <w:lang w:val="en-US"/>
+        </w:rPr>
+        <w:t>Suchindex</w:t>
+      </w:r>
+      <w:proofErr w:type="spellEnd"/>
+      <w:r>
+        <w:rPr>
+          <w:lang w:val="en-US"/>
+        </w:rPr>
+        <w:t xml:space="preserve"> auf </w:t>
+      </w:r>
+      <w:proofErr w:type="spellStart"/>
+      <w:r>
+        <w:rPr>
+          <w:lang w:val="en-US"/>
+        </w:rPr>
+        <w:t>Startmenü</w:t>
+      </w:r>
+      <w:proofErr w:type="spellEnd"/>
+    </w:p>
+    <w:p>
+      <w:pPr>
+        <w:jc w:val="both"/>
+      </w:pPr>
+      <w:r>
+        <w:t xml:space="preserve">Falls beim Tippen nach </w:t>
+      </w:r>
+      <w:proofErr w:type="spellStart"/>
+      <w:r>
+        <w:t>Win</w:t>
+      </w:r>
+      <w:proofErr w:type="spellEnd"/>
+      <w:r>
+        <w:t>-Key keine Applikationen gefunden werden:</w:t>
       </w:r>
     </w:p>
     <w:p>
@@ -354,7 +448,15 @@
         <w:t>schalten</w:t>
       </w:r>
       <w:r>
-        <w:t>: Dienste &gt; Windows Update &gt; Beenden, Starttyp Deaktiviert</w:t>
+        <w:t xml:space="preserve">: Dienste &gt; Windows Update &gt; Beenden, </w:t>
+      </w:r>
+      <w:proofErr w:type="spellStart"/>
+      <w:r>
+        <w:t>Starttyp</w:t>
+      </w:r>
+      <w:proofErr w:type="spellEnd"/>
+      <w:r>
+        <w:t xml:space="preserve"> Deaktiviert</w:t>
       </w:r>
     </w:p>
     <w:p>
@@ -493,23 +595,25 @@
           <w:sz w:val="20"/>
           <w:lang w:val="en-US"/>
         </w:rPr>
-        <w:t xml:space="preserve">REG_DWORD ScreenClippingShortcutKey = </w:t>
-      </w:r>
+        <w:t xml:space="preserve">REG_DWORD </w:t>
+      </w:r>
+      <w:proofErr w:type="spellStart"/>
       <w:r>
         <w:rPr>
           <w:rFonts w:ascii="Consolas" w:hAnsi="Consolas"/>
           <w:sz w:val="20"/>
           <w:lang w:val="en-US"/>
         </w:rPr>
-        <w:t>„</w:t>
-      </w:r>
+        <w:t>ScreenClippingShortcutKey</w:t>
+      </w:r>
+      <w:proofErr w:type="spellEnd"/>
       <w:r>
         <w:rPr>
           <w:rFonts w:ascii="Consolas" w:hAnsi="Consolas"/>
           <w:sz w:val="20"/>
           <w:lang w:val="en-US"/>
         </w:rPr>
-        <w:t>59</w:t>
+        <w:t xml:space="preserve"> = </w:t>
       </w:r>
       <w:r>
         <w:rPr>
@@ -517,7 +621,7 @@
           <w:sz w:val="20"/>
           <w:lang w:val="en-US"/>
         </w:rPr>
-        <w:t>“</w:t>
+        <w:t>„</w:t>
       </w:r>
       <w:r>
         <w:rPr>
@@ -525,6 +629,22 @@
           <w:sz w:val="20"/>
           <w:lang w:val="en-US"/>
         </w:rPr>
+        <w:t>59</w:t>
+      </w:r>
+      <w:r>
+        <w:rPr>
+          <w:rFonts w:ascii="Consolas" w:hAnsi="Consolas"/>
+          <w:sz w:val="20"/>
+          <w:lang w:val="en-US"/>
+        </w:rPr>
+        <w:t>“</w:t>
+      </w:r>
+      <w:r>
+        <w:rPr>
+          <w:rFonts w:ascii="Consolas" w:hAnsi="Consolas"/>
+          <w:sz w:val="20"/>
+          <w:lang w:val="en-US"/>
+        </w:rPr>
         <w:t xml:space="preserve"> (Hex)</w:t>
       </w:r>
     </w:p>
@@ -539,8 +659,16 @@
         <w:rPr>
           <w:lang w:val="en-US"/>
         </w:rPr>
-        <w:t>Neu einloggen</w:t>
-      </w:r>
+        <w:t xml:space="preserve">Neu </w:t>
+      </w:r>
+      <w:proofErr w:type="spellStart"/>
+      <w:r>
+        <w:rPr>
+          <w:lang w:val="en-US"/>
+        </w:rPr>
+        <w:t>einloggen</w:t>
+      </w:r>
+      <w:proofErr w:type="spellEnd"/>
     </w:p>
     <w:p>
       <w:pPr>
@@ -630,13 +758,31 @@
         <w:jc w:val="both"/>
       </w:pPr>
       <w:r>
-        <w:t>Jeweils im Unterverzeichnis „PropertyBag“ den Schlüssel „</w:t>
-      </w:r>
+        <w:t>Jeweils im Unterverzeichnis „</w:t>
+      </w:r>
+      <w:proofErr w:type="spellStart"/>
+      <w:r>
+        <w:t>PropertyBag</w:t>
+      </w:r>
+      <w:proofErr w:type="spellEnd"/>
+      <w:r>
+        <w:t>“ den Schlüssel „</w:t>
+      </w:r>
+      <w:proofErr w:type="spellStart"/>
       <w:r>
         <w:t>ThisPCPolicy</w:t>
       </w:r>
-      <w:r>
-        <w:t>“ von Show auf Hide stellen</w:t>
+      <w:proofErr w:type="spellEnd"/>
+      <w:r>
+        <w:t xml:space="preserve">“ von Show auf </w:t>
+      </w:r>
+      <w:proofErr w:type="spellStart"/>
+      <w:r>
+        <w:t>Hide</w:t>
+      </w:r>
+      <w:proofErr w:type="spellEnd"/>
+      <w:r>
+        <w:t xml:space="preserve"> stellen</w:t>
       </w:r>
       <w:r>
         <w:t>.</w:t>
@@ -1026,8 +1172,13 @@
         <w:t>{0DB7E03F-FC29-4DC6-9020-FF41B59E513A}</w:t>
       </w:r>
       <w:r>
-        <w:t xml:space="preserve"> mit Prefix</w:t>
-      </w:r>
+        <w:t xml:space="preserve"> mit </w:t>
+      </w:r>
+      <w:proofErr w:type="spellStart"/>
+      <w:r>
+        <w:t>Prefix</w:t>
+      </w:r>
+      <w:proofErr w:type="spellEnd"/>
       <w:r>
         <w:t>-</w:t>
       </w:r>
@@ -1054,15 +1205,85 @@
       <w:r>
         <w:t xml:space="preserve"> </w:t>
       </w:r>
+      <w:proofErr w:type="spellStart"/>
       <w:r>
         <w:t>timedate.cpl</w:t>
       </w:r>
-    </w:p>
-    <w:p>
-      <w:pPr>
-        <w:jc w:val="both"/>
-      </w:pPr>
-      <w:r>
+      <w:proofErr w:type="spellEnd"/>
+    </w:p>
+    <w:p>
+      <w:pPr>
+        <w:pStyle w:val="berschrift1"/>
+      </w:pPr>
+      <w:r>
+        <w:lastRenderedPageBreak/>
+        <w:t>Windows startet nachts</w:t>
+      </w:r>
+    </w:p>
+    <w:p>
+      <w:r>
+        <w:t>Einstellungen &gt; System &gt; Netzbetrieb und Energiesparen &gt; Zusätzliche Energieoptionen &gt; Energiesparmodus ändern &gt; Erweiterte Energieeinstellungen ändern &gt; Energie sparen &gt; Zeitgeber zur Aktivierung zulassen &gt; alles Deaktivieren</w:t>
+      </w:r>
+    </w:p>
+    <w:p>
+      <w:pPr>
+        <w:jc w:val="both"/>
+      </w:pPr>
+      <w:r>
+        <w:drawing>
+          <wp:inline distT="0" distB="0" distL="0" distR="0" wp14:anchorId="5245D16E" wp14:editId="5B803FCD">
+            <wp:extent cx="3801005" cy="4201111"/>
+            <wp:effectExtent l="0" t="0" r="9525" b="9525"/>
+            <wp:docPr id="1" name="Grafik 1"/>
+            <wp:cNvGraphicFramePr>
+              <a:graphicFrameLocks xmlns:a="http://schemas.openxmlformats.org/drawingml/2006/main" noChangeAspect="1"/>
+            </wp:cNvGraphicFramePr>
+            <a:graphic xmlns:a="http://schemas.openxmlformats.org/drawingml/2006/main">
+              <a:graphicData uri="http://schemas.openxmlformats.org/drawingml/2006/picture">
+                <pic:pic xmlns:pic="http://schemas.openxmlformats.org/drawingml/2006/picture">
+                  <pic:nvPicPr>
+                    <pic:cNvPr id="1" name=""/>
+                    <pic:cNvPicPr/>
+                  </pic:nvPicPr>
+                  <pic:blipFill>
+                    <a:blip r:embed="rId7"/>
+                    <a:stretch>
+                      <a:fillRect/>
+                    </a:stretch>
+                  </pic:blipFill>
+                  <pic:spPr>
+                    <a:xfrm>
+                      <a:off x="0" y="0"/>
+                      <a:ext cx="3801005" cy="4201111"/>
+                    </a:xfrm>
+                    <a:prstGeom prst="rect">
+                      <a:avLst/>
+                    </a:prstGeom>
+                  </pic:spPr>
+                </pic:pic>
+              </a:graphicData>
+            </a:graphic>
+          </wp:inline>
+        </w:drawing>
+      </w:r>
+    </w:p>
+    <w:p>
+      <w:pPr>
+        <w:rPr>
+          <w:rFonts w:asciiTheme="majorHAnsi" w:eastAsia="Times New Roman" w:hAnsiTheme="majorHAnsi" w:cstheme="majorBidi"/>
+          <w:b/>
+          <w:bCs/>
+          <w:color w:val="365F91" w:themeColor="accent1" w:themeShade="BF"/>
+          <w:sz w:val="28"/>
+          <w:szCs w:val="28"/>
+          <w:lang w:eastAsia="de-DE"/>
+        </w:rPr>
+      </w:pPr>
+      <w:r>
+        <w:rPr>
+          <w:rFonts w:eastAsia="Times New Roman"/>
+          <w:lang w:eastAsia="de-DE"/>
+        </w:rPr>
         <w:br w:type="page"/>
       </w:r>
     </w:p>
@@ -1074,6 +1295,8 @@
           <w:lang w:eastAsia="de-DE"/>
         </w:rPr>
       </w:pPr>
+      <w:bookmarkStart w:id="0" w:name="_GoBack"/>
+      <w:bookmarkEnd w:id="0"/>
       <w:r>
         <w:rPr>
           <w:rFonts w:eastAsia="Times New Roman"/>
@@ -1082,8 +1305,6 @@
         <w:lastRenderedPageBreak/>
         <w:t>Suche</w:t>
       </w:r>
-      <w:bookmarkStart w:id="0" w:name="_GoBack"/>
-      <w:bookmarkEnd w:id="0"/>
     </w:p>
     <w:p>
       <w:pPr>
@@ -1334,8 +1555,19 @@
           <w:szCs w:val="24"/>
           <w:lang w:eastAsia="de-DE"/>
         </w:rPr>
-        <w:t>/as</w:t>
-      </w:r>
+        <w:t>/</w:t>
+      </w:r>
+      <w:proofErr w:type="spellStart"/>
+      <w:r>
+        <w:rPr>
+          <w:rFonts w:ascii="Consolas" w:eastAsia="Times New Roman" w:hAnsi="Consolas" w:cstheme="minorHAnsi"/>
+          <w:color w:val="151515"/>
+          <w:szCs w:val="24"/>
+          <w:lang w:eastAsia="de-DE"/>
+        </w:rPr>
+        <w:t>as</w:t>
+      </w:r>
+      <w:proofErr w:type="spellEnd"/>
       <w:r>
         <w:rPr>
           <w:rFonts w:eastAsia="Times New Roman" w:cstheme="minorHAnsi"/>
@@ -1353,8 +1585,19 @@
           <w:szCs w:val="24"/>
           <w:lang w:eastAsia="de-DE"/>
         </w:rPr>
-        <w:t>/ar</w:t>
-      </w:r>
+        <w:t>/</w:t>
+      </w:r>
+      <w:proofErr w:type="spellStart"/>
+      <w:r>
+        <w:rPr>
+          <w:rFonts w:ascii="Consolas" w:eastAsia="Times New Roman" w:hAnsi="Consolas" w:cstheme="minorHAnsi"/>
+          <w:color w:val="151515"/>
+          <w:szCs w:val="24"/>
+          <w:lang w:eastAsia="de-DE"/>
+        </w:rPr>
+        <w:t>ar</w:t>
+      </w:r>
+      <w:proofErr w:type="spellEnd"/>
       <w:r>
         <w:rPr>
           <w:rFonts w:eastAsia="Times New Roman" w:cstheme="minorHAnsi"/>
@@ -1372,8 +1615,19 @@
           <w:szCs w:val="24"/>
           <w:lang w:eastAsia="de-DE"/>
         </w:rPr>
-        <w:t>/aa</w:t>
-      </w:r>
+        <w:t>/</w:t>
+      </w:r>
+      <w:proofErr w:type="spellStart"/>
+      <w:r>
+        <w:rPr>
+          <w:rFonts w:ascii="Consolas" w:eastAsia="Times New Roman" w:hAnsi="Consolas" w:cstheme="minorHAnsi"/>
+          <w:color w:val="151515"/>
+          <w:szCs w:val="24"/>
+          <w:lang w:eastAsia="de-DE"/>
+        </w:rPr>
+        <w:t>aa</w:t>
+      </w:r>
+      <w:proofErr w:type="spellEnd"/>
       <w:r>
         <w:rPr>
           <w:rFonts w:eastAsia="Times New Roman" w:cstheme="minorHAnsi"/>
@@ -1463,7 +1717,29 @@
           <w:szCs w:val="24"/>
           <w:lang w:eastAsia="de-DE"/>
         </w:rPr>
-        <w:t>Will man nicht nur eine Liste bestimmter Dateien anzeigen, sondern mit ihnen auch gleich etwas anfangen, sie etwa kopieren oder löschen, so kann man das Ergebnis der Suche mit dem Befehl for an weitere Kommandos verfüttern:</w:t>
+        <w:t xml:space="preserve">Will man nicht nur eine Liste bestimmter Dateien anzeigen, sondern mit ihnen auch gleich etwas anfangen, sie etwa kopieren oder löschen, so kann man das Ergebnis der Suche mit dem Befehl </w:t>
+      </w:r>
+      <w:proofErr w:type="spellStart"/>
+      <w:r>
+        <w:rPr>
+          <w:rFonts w:eastAsia="Times New Roman" w:cstheme="minorHAnsi"/>
+          <w:color w:val="151515"/>
+          <w:sz w:val="24"/>
+          <w:szCs w:val="24"/>
+          <w:lang w:eastAsia="de-DE"/>
+        </w:rPr>
+        <w:t>for</w:t>
+      </w:r>
+      <w:proofErr w:type="spellEnd"/>
+      <w:r>
+        <w:rPr>
+          <w:rFonts w:eastAsia="Times New Roman" w:cstheme="minorHAnsi"/>
+          <w:color w:val="151515"/>
+          <w:sz w:val="24"/>
+          <w:szCs w:val="24"/>
+          <w:lang w:eastAsia="de-DE"/>
+        </w:rPr>
+        <w:t xml:space="preserve"> an weitere Kommandos verfüttern:</w:t>
       </w:r>
     </w:p>
     <w:p>
@@ -1498,6 +1774,7 @@
           <w:lang w:eastAsia="de-DE"/>
         </w:rPr>
       </w:pPr>
+      <w:proofErr w:type="spellStart"/>
       <w:r>
         <w:rPr>
           <w:rFonts w:ascii="Consolas" w:eastAsia="Times New Roman" w:hAnsi="Consolas" w:cs="Courier New"/>
@@ -1506,7 +1783,40 @@
           <w:szCs w:val="23"/>
           <w:lang w:eastAsia="de-DE"/>
         </w:rPr>
-        <w:t>for /f "tokens=*" %d in ('dir /ah /s /b C:\Daten') do (</w:t>
+        <w:t>for</w:t>
+      </w:r>
+      <w:proofErr w:type="spellEnd"/>
+      <w:r>
+        <w:rPr>
+          <w:rFonts w:ascii="Consolas" w:eastAsia="Times New Roman" w:hAnsi="Consolas" w:cs="Courier New"/>
+          <w:color w:val="151515"/>
+          <w:sz w:val="23"/>
+          <w:szCs w:val="23"/>
+          <w:lang w:eastAsia="de-DE"/>
+        </w:rPr>
+        <w:t xml:space="preserve"> /f "</w:t>
+      </w:r>
+      <w:proofErr w:type="spellStart"/>
+      <w:r>
+        <w:rPr>
+          <w:rFonts w:ascii="Consolas" w:eastAsia="Times New Roman" w:hAnsi="Consolas" w:cs="Courier New"/>
+          <w:color w:val="151515"/>
+          <w:sz w:val="23"/>
+          <w:szCs w:val="23"/>
+          <w:lang w:eastAsia="de-DE"/>
+        </w:rPr>
+        <w:t>tokens</w:t>
+      </w:r>
+      <w:proofErr w:type="spellEnd"/>
+      <w:r>
+        <w:rPr>
+          <w:rFonts w:ascii="Consolas" w:eastAsia="Times New Roman" w:hAnsi="Consolas" w:cs="Courier New"/>
+          <w:color w:val="151515"/>
+          <w:sz w:val="23"/>
+          <w:szCs w:val="23"/>
+          <w:lang w:eastAsia="de-DE"/>
+        </w:rPr>
+        <w:t>=*" %d in ('dir /ah /s /b C:\Daten') do (</w:t>
       </w:r>
     </w:p>
     <w:p>
@@ -1541,6 +1851,7 @@
           <w:lang w:eastAsia="de-DE"/>
         </w:rPr>
       </w:pPr>
+      <w:proofErr w:type="spellStart"/>
       <w:r>
         <w:rPr>
           <w:rFonts w:ascii="Consolas" w:eastAsia="Times New Roman" w:hAnsi="Consolas" w:cs="Courier New"/>
@@ -1549,7 +1860,18 @@
           <w:szCs w:val="23"/>
           <w:lang w:eastAsia="de-DE"/>
         </w:rPr>
-        <w:t>tuwas "%d" )</w:t>
+        <w:t>tuwas</w:t>
+      </w:r>
+      <w:proofErr w:type="spellEnd"/>
+      <w:r>
+        <w:rPr>
+          <w:rFonts w:ascii="Consolas" w:eastAsia="Times New Roman" w:hAnsi="Consolas" w:cs="Courier New"/>
+          <w:color w:val="151515"/>
+          <w:sz w:val="23"/>
+          <w:szCs w:val="23"/>
+          <w:lang w:eastAsia="de-DE"/>
+        </w:rPr>
+        <w:t xml:space="preserve"> "%d" )</w:t>
       </w:r>
     </w:p>
     <w:p>
@@ -1620,7 +1942,27 @@
           <w:szCs w:val="24"/>
           <w:lang w:eastAsia="de-DE"/>
         </w:rPr>
-        <w:t>"tokens=*"</w:t>
+        <w:t>"</w:t>
+      </w:r>
+      <w:proofErr w:type="spellStart"/>
+      <w:r>
+        <w:rPr>
+          <w:rFonts w:ascii="Consolas" w:eastAsia="Times New Roman" w:hAnsi="Consolas" w:cstheme="minorHAnsi"/>
+          <w:color w:val="151515"/>
+          <w:szCs w:val="24"/>
+          <w:lang w:eastAsia="de-DE"/>
+        </w:rPr>
+        <w:t>tokens</w:t>
+      </w:r>
+      <w:proofErr w:type="spellEnd"/>
+      <w:r>
+        <w:rPr>
+          <w:rFonts w:ascii="Consolas" w:eastAsia="Times New Roman" w:hAnsi="Consolas" w:cstheme="minorHAnsi"/>
+          <w:color w:val="151515"/>
+          <w:szCs w:val="24"/>
+          <w:lang w:eastAsia="de-DE"/>
+        </w:rPr>
+        <w:t>=*"</w:t>
       </w:r>
       <w:r>
         <w:rPr>
@@ -1632,6 +1974,7 @@
         </w:rPr>
         <w:t xml:space="preserve"> sagt dem </w:t>
       </w:r>
+      <w:proofErr w:type="spellStart"/>
       <w:r>
         <w:rPr>
           <w:rFonts w:ascii="Consolas" w:eastAsia="Times New Roman" w:hAnsi="Consolas" w:cstheme="minorHAnsi"/>
@@ -1641,6 +1984,7 @@
         </w:rPr>
         <w:t>for</w:t>
       </w:r>
+      <w:proofErr w:type="spellEnd"/>
       <w:r>
         <w:rPr>
           <w:rFonts w:eastAsia="Times New Roman" w:cstheme="minorHAnsi"/>
@@ -1651,6 +1995,7 @@
         </w:rPr>
         <w:t xml:space="preserve">-Befehl, dass er Dateinamen nicht an eventuellen Leerzeichen trennen soll. An die Stelle von </w:t>
       </w:r>
+      <w:proofErr w:type="spellStart"/>
       <w:r>
         <w:rPr>
           <w:rFonts w:ascii="Consolas" w:eastAsia="Times New Roman" w:hAnsi="Consolas" w:cstheme="minorHAnsi"/>
@@ -1658,7 +2003,17 @@
           <w:szCs w:val="24"/>
           <w:lang w:eastAsia="de-DE"/>
         </w:rPr>
-        <w:t>tuwas "%d"</w:t>
+        <w:t>tuwas</w:t>
+      </w:r>
+      <w:proofErr w:type="spellEnd"/>
+      <w:r>
+        <w:rPr>
+          <w:rFonts w:ascii="Consolas" w:eastAsia="Times New Roman" w:hAnsi="Consolas" w:cstheme="minorHAnsi"/>
+          <w:color w:val="151515"/>
+          <w:szCs w:val="24"/>
+          <w:lang w:eastAsia="de-DE"/>
+        </w:rPr>
+        <w:t xml:space="preserve"> "%d"</w:t>
       </w:r>
       <w:r>
         <w:rPr>
@@ -2186,7 +2541,7 @@
     <w:lsdException w:name="Table Web 2" w:semiHidden="1" w:unhideWhenUsed="1"/>
     <w:lsdException w:name="Table Web 3" w:semiHidden="1" w:unhideWhenUsed="1"/>
     <w:lsdException w:name="Balloon Text" w:semiHidden="1" w:unhideWhenUsed="1"/>
-    <w:lsdException w:name="Table Grid" w:semiHidden="1" w:uiPriority="59" w:unhideWhenUsed="1"/>
+    <w:lsdException w:name="Table Grid" w:uiPriority="59"/>
     <w:lsdException w:name="Table Theme" w:semiHidden="1" w:unhideWhenUsed="1"/>
     <w:lsdException w:name="Placeholder Text" w:semiHidden="1"/>
     <w:lsdException w:name="No Spacing" w:uiPriority="1" w:qFormat="1"/>

</xml_diff>

<commit_message>
Document long Win32 paths
</commit_message>
<xml_diff>
--- a/Settings/Windows10/Windows10.docx
+++ b/Settings/Windows10/Windows10.docx
@@ -74,16 +74,13 @@
       <w:pPr>
         <w:jc w:val="both"/>
       </w:pPr>
-      <w:r>
-        <w:t xml:space="preserve">Kann anschließend nach C:\ProgramData verschoben werden und dann </w:t>
-      </w:r>
       <w:proofErr w:type="gramStart"/>
       <w:r>
-        <w:t>ans Start</w:t>
+        <w:t>Kann</w:t>
       </w:r>
       <w:proofErr w:type="gramEnd"/>
       <w:r>
-        <w:t xml:space="preserve"> angeheftet werden.</w:t>
+        <w:t xml:space="preserve"> anschließend nach C:\ProgramData verschoben werden und dann ans Start angeheftet werden.</w:t>
       </w:r>
     </w:p>
     <w:p>
@@ -261,7 +258,6 @@
         <w:t>&gt;</w:t>
       </w:r>
       <w:proofErr w:type="spellStart"/>
-      <w:proofErr w:type="gramStart"/>
       <w:r>
         <w:rPr>
           <w:lang w:val="en-US"/>
@@ -269,7 +265,6 @@
         <w:t>shell:programs</w:t>
       </w:r>
       <w:proofErr w:type="spellEnd"/>
-      <w:proofErr w:type="gramEnd"/>
     </w:p>
     <w:p>
       <w:pPr>
@@ -395,7 +390,6 @@
         <w:t>&gt;</w:t>
       </w:r>
       <w:proofErr w:type="spellStart"/>
-      <w:proofErr w:type="gramStart"/>
       <w:r>
         <w:rPr>
           <w:lang w:val="en-US"/>
@@ -403,7 +397,6 @@
         <w:t>shell:startup</w:t>
       </w:r>
       <w:proofErr w:type="spellEnd"/>
-      <w:proofErr w:type="gramEnd"/>
     </w:p>
     <w:p>
       <w:pPr>
@@ -658,7 +651,6 @@
         </w:rPr>
         <w:t>„</w:t>
       </w:r>
-      <w:proofErr w:type="gramStart"/>
       <w:r>
         <w:rPr>
           <w:rFonts w:ascii="Consolas" w:hAnsi="Consolas"/>
@@ -681,16 +673,7 @@
           <w:sz w:val="20"/>
           <w:lang w:val="en-US"/>
         </w:rPr>
-        <w:t xml:space="preserve"> (</w:t>
-      </w:r>
-      <w:proofErr w:type="gramEnd"/>
-      <w:r>
-        <w:rPr>
-          <w:rFonts w:ascii="Consolas" w:hAnsi="Consolas"/>
-          <w:sz w:val="20"/>
-          <w:lang w:val="en-US"/>
-        </w:rPr>
-        <w:t>Hex)</w:t>
+        <w:t xml:space="preserve"> (Hex)</w:t>
       </w:r>
     </w:p>
     <w:p>
@@ -753,31 +736,7 @@
           <w:shd w:val="clear" w:color="auto" w:fill="FFFFFF"/>
           <w:lang w:val="en-US"/>
         </w:rPr>
-        <w:t xml:space="preserve">explorer </w:t>
-      </w:r>
-      <w:proofErr w:type="gramStart"/>
-      <w:r>
-        <w:rPr>
-          <w:rFonts w:ascii="Consolas" w:hAnsi="Consolas"/>
-          <w:color w:val="000000"/>
-          <w:sz w:val="19"/>
-          <w:szCs w:val="19"/>
-          <w:shd w:val="clear" w:color="auto" w:fill="FFFFFF"/>
-          <w:lang w:val="en-US"/>
-        </w:rPr>
-        <w:t>shell:AppsFolder</w:t>
-      </w:r>
-      <w:proofErr w:type="gramEnd"/>
-      <w:r>
-        <w:rPr>
-          <w:rFonts w:ascii="Consolas" w:hAnsi="Consolas"/>
-          <w:color w:val="000000"/>
-          <w:sz w:val="19"/>
-          <w:szCs w:val="19"/>
-          <w:shd w:val="clear" w:color="auto" w:fill="FFFFFF"/>
-          <w:lang w:val="en-US"/>
-        </w:rPr>
-        <w:t>\c5e2524a-ea46-4f67-841f-6a9465d9d515_cw5n1h2txyewy!App</w:t>
+        <w:t>explorer shell:AppsFolder\c5e2524a-ea46-4f67-841f-6a9465d9d515_cw5n1h2txyewy!App</w:t>
       </w:r>
     </w:p>
     <w:p>
@@ -922,12 +881,14 @@
               <w:rPr>
                 <w:rFonts w:ascii="Consolas" w:hAnsi="Consolas"/>
                 <w:sz w:val="20"/>
+                <w:lang w:val="en-US"/>
               </w:rPr>
             </w:pPr>
             <w:r>
               <w:rPr>
                 <w:rFonts w:ascii="Consolas" w:hAnsi="Consolas"/>
                 <w:sz w:val="20"/>
+                <w:lang w:val="en-US"/>
               </w:rPr>
               <w:t>{0ddd015d-b06c-45d5-8c4c-f59713854639}</w:t>
             </w:r>
@@ -960,12 +921,14 @@
               <w:rPr>
                 <w:rFonts w:ascii="Consolas" w:hAnsi="Consolas"/>
                 <w:sz w:val="20"/>
+                <w:lang w:val="en-US"/>
               </w:rPr>
             </w:pPr>
             <w:r>
               <w:rPr>
                 <w:rFonts w:ascii="Consolas" w:hAnsi="Consolas"/>
                 <w:sz w:val="20"/>
+                <w:lang w:val="en-US"/>
               </w:rPr>
               <w:t>{35286a68-3c57-41a1-bbb1-0eae73d76c95}</w:t>
             </w:r>
@@ -1074,12 +1037,14 @@
               <w:rPr>
                 <w:rFonts w:ascii="Consolas" w:hAnsi="Consolas"/>
                 <w:sz w:val="20"/>
+                <w:lang w:val="en-US"/>
               </w:rPr>
             </w:pPr>
             <w:r>
               <w:rPr>
                 <w:rFonts w:ascii="Consolas" w:hAnsi="Consolas"/>
                 <w:sz w:val="20"/>
+                <w:lang w:val="en-US"/>
               </w:rPr>
               <w:t>{B4BFCC3A-DB2C-424C-B029-7FE99A87C641}</w:t>
             </w:r>
@@ -1344,16 +1309,18 @@
         <w:pStyle w:val="berschrift1"/>
         <w:rPr>
           <w:rFonts w:eastAsia="Times New Roman"/>
-          <w:lang w:eastAsia="de-DE"/>
-        </w:rPr>
-      </w:pPr>
+          <w:lang w:val="en-US" w:eastAsia="de-DE"/>
+        </w:rPr>
+      </w:pPr>
+      <w:proofErr w:type="spellStart"/>
       <w:r>
         <w:rPr>
           <w:rFonts w:eastAsia="Times New Roman"/>
-          <w:lang w:eastAsia="de-DE"/>
+          <w:lang w:val="en-US" w:eastAsia="de-DE"/>
         </w:rPr>
         <w:t>Akku-Analyse</w:t>
       </w:r>
+      <w:proofErr w:type="spellEnd"/>
     </w:p>
     <w:p>
       <w:pPr>
@@ -1361,6 +1328,7 @@
           <w:rStyle w:val="Hervorhebung"/>
           <w:rFonts w:ascii="Consolas" w:hAnsi="Consolas"/>
           <w:i w:val="0"/>
+          <w:lang w:val="en-US"/>
         </w:rPr>
       </w:pPr>
       <w:proofErr w:type="spellStart"/>
@@ -1369,6 +1337,7 @@
           <w:rStyle w:val="Hervorhebung"/>
           <w:rFonts w:ascii="Consolas" w:hAnsi="Consolas"/>
           <w:i w:val="0"/>
+          <w:lang w:val="en-US"/>
         </w:rPr>
         <w:t>powercfg</w:t>
       </w:r>
@@ -1378,241 +1347,707 @@
           <w:rStyle w:val="Hervorhebung"/>
           <w:rFonts w:ascii="Consolas" w:hAnsi="Consolas"/>
           <w:i w:val="0"/>
-        </w:rPr>
-        <w:t xml:space="preserve"> </w:t>
-      </w:r>
+          <w:lang w:val="en-US"/>
+        </w:rPr>
+        <w:t xml:space="preserve"> -</w:t>
+      </w:r>
+      <w:proofErr w:type="spellStart"/>
       <w:r>
         <w:rPr>
           <w:rStyle w:val="Hervorhebung"/>
           <w:rFonts w:ascii="Consolas" w:hAnsi="Consolas"/>
           <w:i w:val="0"/>
-        </w:rPr>
-        <w:t>-</w:t>
-      </w:r>
-      <w:proofErr w:type="spellStart"/>
+          <w:lang w:val="en-US"/>
+        </w:rPr>
+        <w:t>batteryreport</w:t>
+      </w:r>
+      <w:proofErr w:type="spellEnd"/>
       <w:r>
         <w:rPr>
           <w:rStyle w:val="Hervorhebung"/>
           <w:rFonts w:ascii="Consolas" w:hAnsi="Consolas"/>
           <w:i w:val="0"/>
-        </w:rPr>
-        <w:t>batteryreport</w:t>
-      </w:r>
-      <w:proofErr w:type="spellEnd"/>
-      <w:r>
+          <w:lang w:val="en-US"/>
+        </w:rPr>
+        <w:t xml:space="preserve"> -output d:\battery-report.html</w:t>
+      </w:r>
+    </w:p>
+    <w:p>
+      <w:pPr>
+        <w:rPr>
+          <w:iCs/>
+          <w:lang w:val="en-US"/>
+        </w:rPr>
+      </w:pPr>
+      <w:proofErr w:type="spellStart"/>
+      <w:r>
+        <w:rPr>
+          <w:iCs/>
+          <w:lang w:val="en-US"/>
+        </w:rPr>
+        <w:t>Im</w:t>
+      </w:r>
+      <w:proofErr w:type="spellEnd"/>
+      <w:r>
+        <w:rPr>
+          <w:iCs/>
+          <w:lang w:val="en-US"/>
+        </w:rPr>
+        <w:t xml:space="preserve"> battery report </w:t>
+      </w:r>
+      <w:r>
+        <w:rPr>
+          <w:lang w:val="en-US"/>
+        </w:rPr>
+        <w:t xml:space="preserve">DESIGN CAPACITY </w:t>
+      </w:r>
+      <w:proofErr w:type="spellStart"/>
+      <w:r>
+        <w:rPr>
+          <w:lang w:val="en-US"/>
+        </w:rPr>
+        <w:t>mit</w:t>
+      </w:r>
+      <w:proofErr w:type="spellEnd"/>
+      <w:r>
+        <w:rPr>
+          <w:lang w:val="en-US"/>
+        </w:rPr>
+        <w:t xml:space="preserve"> FULL CHARGE CAPACITY </w:t>
+      </w:r>
+      <w:proofErr w:type="spellStart"/>
+      <w:r>
+        <w:rPr>
+          <w:lang w:val="en-US"/>
+        </w:rPr>
+        <w:t>vergleichen</w:t>
+      </w:r>
+      <w:proofErr w:type="spellEnd"/>
+      <w:r>
+        <w:rPr>
+          <w:lang w:val="en-US"/>
+        </w:rPr>
+        <w:t>.</w:t>
+      </w:r>
+    </w:p>
+    <w:p>
+      <w:pPr>
+        <w:pStyle w:val="berschrift2"/>
         <w:rPr>
           <w:rStyle w:val="Hervorhebung"/>
           <w:rFonts w:ascii="Consolas" w:hAnsi="Consolas"/>
           <w:i w:val="0"/>
         </w:rPr>
-        <w:t xml:space="preserve"> </w:t>
-      </w:r>
+      </w:pPr>
       <w:r>
         <w:rPr>
           <w:rStyle w:val="Hervorhebung"/>
           <w:rFonts w:ascii="Consolas" w:hAnsi="Consolas"/>
           <w:i w:val="0"/>
         </w:rPr>
-        <w:t>-</w:t>
-      </w:r>
-      <w:r>
+        <w:t>Alternative:</w:t>
+      </w:r>
+    </w:p>
+    <w:p>
+      <w:pPr>
         <w:rPr>
           <w:rStyle w:val="Hervorhebung"/>
           <w:rFonts w:ascii="Consolas" w:hAnsi="Consolas"/>
           <w:i w:val="0"/>
         </w:rPr>
-        <w:t xml:space="preserve">output </w:t>
-      </w:r>
+      </w:pPr>
+      <w:proofErr w:type="spellStart"/>
       <w:r>
         <w:rPr>
           <w:rStyle w:val="Hervorhebung"/>
           <w:rFonts w:ascii="Consolas" w:hAnsi="Consolas"/>
           <w:i w:val="0"/>
         </w:rPr>
-        <w:t>d</w:t>
-      </w:r>
+        <w:t>powercfg</w:t>
+      </w:r>
+      <w:proofErr w:type="spellEnd"/>
       <w:r>
         <w:rPr>
           <w:rStyle w:val="Hervorhebung"/>
           <w:rFonts w:ascii="Consolas" w:hAnsi="Consolas"/>
           <w:i w:val="0"/>
         </w:rPr>
-        <w:t>:\battery-report.html</w:t>
-      </w:r>
-    </w:p>
-    <w:p>
-      <w:pPr>
-        <w:rPr>
-          <w:iCs/>
-        </w:rPr>
-      </w:pPr>
-      <w:r>
-        <w:rPr>
-          <w:iCs/>
-        </w:rPr>
-        <w:t xml:space="preserve">Im </w:t>
-      </w:r>
-      <w:proofErr w:type="spellStart"/>
-      <w:r>
-        <w:rPr>
-          <w:iCs/>
-        </w:rPr>
-        <w:t>battery</w:t>
-      </w:r>
-      <w:proofErr w:type="spellEnd"/>
-      <w:r>
-        <w:rPr>
-          <w:iCs/>
-        </w:rPr>
-        <w:t xml:space="preserve"> report </w:t>
-      </w:r>
-      <w:r>
-        <w:t>DESIGN</w:t>
-      </w:r>
-      <w:bookmarkStart w:id="0" w:name="_GoBack"/>
-      <w:bookmarkEnd w:id="0"/>
-      <w:r>
-        <w:t xml:space="preserve"> CAPACITY</w:t>
-      </w:r>
-      <w:r>
-        <w:t xml:space="preserve"> mit </w:t>
-      </w:r>
-      <w:r>
-        <w:t>FULL CHARGE CAPACITY</w:t>
-      </w:r>
-      <w:r>
-        <w:t xml:space="preserve"> vergleichen.</w:t>
-      </w:r>
-    </w:p>
-    <w:p>
-      <w:pPr>
-        <w:pStyle w:val="berschrift2"/>
+        <w:t xml:space="preserve"> -</w:t>
+      </w:r>
+      <w:proofErr w:type="spellStart"/>
+      <w:r>
         <w:rPr>
           <w:rStyle w:val="Hervorhebung"/>
           <w:rFonts w:ascii="Consolas" w:hAnsi="Consolas"/>
           <w:i w:val="0"/>
         </w:rPr>
-      </w:pPr>
+        <w:t>energy</w:t>
+      </w:r>
+      <w:proofErr w:type="spellEnd"/>
       <w:r>
         <w:rPr>
           <w:rStyle w:val="Hervorhebung"/>
           <w:rFonts w:ascii="Consolas" w:hAnsi="Consolas"/>
           <w:i w:val="0"/>
         </w:rPr>
-        <w:t>Alternative:</w:t>
-      </w:r>
-    </w:p>
-    <w:p>
-      <w:pPr>
+        <w:t xml:space="preserve"> -output </w:t>
+      </w:r>
+      <w:r>
         <w:rPr>
           <w:rStyle w:val="Hervorhebung"/>
           <w:rFonts w:ascii="Consolas" w:hAnsi="Consolas"/>
           <w:i w:val="0"/>
         </w:rPr>
-      </w:pPr>
-      <w:proofErr w:type="spellStart"/>
+        <w:t>d</w:t>
+      </w:r>
       <w:r>
         <w:rPr>
           <w:rStyle w:val="Hervorhebung"/>
           <w:rFonts w:ascii="Consolas" w:hAnsi="Consolas"/>
           <w:i w:val="0"/>
         </w:rPr>
-        <w:t>powercfg</w:t>
-      </w:r>
-      <w:proofErr w:type="spellEnd"/>
-      <w:r>
+        <w:t>:\energiebericht.html</w:t>
+      </w:r>
+    </w:p>
+    <w:p>
+      <w:pPr>
+        <w:jc w:val="both"/>
+        <w:rPr>
+          <w:rStyle w:val="detail-name"/>
+        </w:rPr>
+      </w:pPr>
+      <w:r>
+        <w:t xml:space="preserve">Im Energiebericht nach </w:t>
+      </w:r>
+      <w:proofErr w:type="spellStart"/>
+      <w:proofErr w:type="gramStart"/>
+      <w:r>
+        <w:t>Akku:Akkuinformationen</w:t>
+      </w:r>
+      <w:proofErr w:type="spellEnd"/>
+      <w:proofErr w:type="gramEnd"/>
+      <w:r>
+        <w:t xml:space="preserve"> suchen und die Werte </w:t>
+      </w:r>
+      <w:r>
+        <w:rPr>
+          <w:rStyle w:val="detail-name"/>
+        </w:rPr>
+        <w:t>Vorgesehene Akkukapazität mit Letzte vollständige</w:t>
+      </w:r>
+      <w:bookmarkStart w:id="0" w:name="_GoBack"/>
+      <w:bookmarkEnd w:id="0"/>
+      <w:r>
+        <w:rPr>
+          <w:rStyle w:val="detail-name"/>
+        </w:rPr>
+        <w:t xml:space="preserve"> Aufladung vergleichen.</w:t>
+      </w:r>
+    </w:p>
+    <w:p>
+      <w:pPr>
         <w:rPr>
           <w:rStyle w:val="Hervorhebung"/>
-          <w:rFonts w:ascii="Consolas" w:hAnsi="Consolas"/>
+          <w:rFonts w:asciiTheme="majorHAnsi" w:eastAsiaTheme="majorEastAsia" w:hAnsiTheme="majorHAnsi" w:cstheme="majorBidi"/>
+          <w:b/>
+          <w:bCs/>
           <w:i w:val="0"/>
-        </w:rPr>
-        <w:t xml:space="preserve"> -</w:t>
-      </w:r>
-      <w:proofErr w:type="spellStart"/>
+          <w:iCs w:val="0"/>
+          <w:color w:val="365F91" w:themeColor="accent1" w:themeShade="BF"/>
+          <w:sz w:val="28"/>
+          <w:szCs w:val="28"/>
+        </w:rPr>
+      </w:pPr>
       <w:r>
         <w:rPr>
           <w:rStyle w:val="Hervorhebung"/>
-          <w:rFonts w:ascii="Consolas" w:hAnsi="Consolas"/>
           <w:i w:val="0"/>
-        </w:rPr>
-        <w:t>energy</w:t>
-      </w:r>
-      <w:proofErr w:type="spellEnd"/>
-      <w:r>
+          <w:iCs w:val="0"/>
+        </w:rPr>
+        <w:br w:type="page"/>
+      </w:r>
+    </w:p>
+    <w:p>
+      <w:pPr>
+        <w:pStyle w:val="berschrift1"/>
         <w:rPr>
           <w:rStyle w:val="Hervorhebung"/>
-          <w:rFonts w:ascii="Consolas" w:hAnsi="Consolas"/>
           <w:i w:val="0"/>
-        </w:rPr>
-        <w:t xml:space="preserve"> -output </w:t>
-      </w:r>
+          <w:iCs w:val="0"/>
+        </w:rPr>
+      </w:pPr>
       <w:r>
         <w:rPr>
           <w:rStyle w:val="Hervorhebung"/>
-          <w:rFonts w:ascii="Consolas" w:hAnsi="Consolas"/>
           <w:i w:val="0"/>
-        </w:rPr>
-        <w:t>d</w:t>
-      </w:r>
-      <w:r>
-        <w:rPr>
-          <w:rStyle w:val="Hervorhebung"/>
-          <w:rFonts w:ascii="Consolas" w:hAnsi="Consolas"/>
-          <w:i w:val="0"/>
-        </w:rPr>
-        <w:t>:\energiebericht.html</w:t>
-      </w:r>
-    </w:p>
-    <w:p>
-      <w:pPr>
-        <w:rPr>
-          <w:rStyle w:val="detail-name"/>
-        </w:rPr>
-      </w:pPr>
-      <w:r>
-        <w:t xml:space="preserve">Im Energiebericht nach </w:t>
-      </w:r>
-      <w:proofErr w:type="spellStart"/>
-      <w:proofErr w:type="gramStart"/>
-      <w:r>
-        <w:t>Akku:Akkuinformationen</w:t>
-      </w:r>
-      <w:proofErr w:type="spellEnd"/>
-      <w:proofErr w:type="gramEnd"/>
-      <w:r>
-        <w:t xml:space="preserve"> suchen und die Werte </w:t>
-      </w:r>
-      <w:r>
-        <w:rPr>
-          <w:rStyle w:val="detail-name"/>
-        </w:rPr>
-        <w:t>Vorgesehene Akkukapazität</w:t>
-      </w:r>
-      <w:r>
-        <w:rPr>
-          <w:rStyle w:val="detail-name"/>
-        </w:rPr>
-        <w:t xml:space="preserve"> mit </w:t>
-      </w:r>
-      <w:r>
-        <w:rPr>
-          <w:rStyle w:val="detail-name"/>
-        </w:rPr>
-        <w:t>Letzte vollständige Aufladung</w:t>
-      </w:r>
-      <w:r>
-        <w:rPr>
-          <w:rStyle w:val="detail-name"/>
-        </w:rPr>
-        <w:t xml:space="preserve"> vergleichen.</w:t>
-      </w:r>
-    </w:p>
-    <w:p>
-      <w:pPr>
-        <w:rPr>
-          <w:rStyle w:val="Hervorhebung"/>
-          <w:rFonts w:ascii="Consolas" w:hAnsi="Consolas"/>
-          <w:i w:val="0"/>
+          <w:iCs w:val="0"/>
+        </w:rPr>
+        <w:lastRenderedPageBreak/>
+        <w:t>Lange Dateinamen</w:t>
+      </w:r>
+    </w:p>
+    <w:p>
+      <w:pPr>
+        <w:jc w:val="both"/>
+      </w:pPr>
+      <w:r>
+        <w:t xml:space="preserve">Die folgenden Einstellungen greifen nur, wenn die jeweiligen Applikationen auch lange Dateinamen unterstützen. Dies muss ggf. separat konfiguriert werden (z.B. für </w:t>
+      </w:r>
+      <w:proofErr w:type="spellStart"/>
+      <w:r>
+        <w:t>git</w:t>
+      </w:r>
+      <w:proofErr w:type="spellEnd"/>
+      <w:r>
+        <w:t>), manche Anwendungen können dies auch nicht.</w:t>
+      </w:r>
+    </w:p>
+    <w:p>
+      <w:pPr>
+        <w:pStyle w:val="berschrift2"/>
+        <w:rPr>
+          <w:rFonts w:eastAsia="Times New Roman"/>
+          <w:lang w:eastAsia="de-DE"/>
+        </w:rPr>
+      </w:pPr>
+      <w:proofErr w:type="spellStart"/>
+      <w:r>
+        <w:rPr>
+          <w:rFonts w:eastAsia="Times New Roman"/>
+          <w:lang w:eastAsia="de-DE"/>
+        </w:rPr>
+        <w:t>Win</w:t>
+      </w:r>
+      <w:proofErr w:type="spellEnd"/>
+      <w:r>
+        <w:rPr>
+          <w:rFonts w:eastAsia="Times New Roman"/>
+          <w:lang w:eastAsia="de-DE"/>
+        </w:rPr>
+        <w:t xml:space="preserve"> 10 Pro</w:t>
+      </w:r>
+    </w:p>
+    <w:p>
+      <w:pPr>
+        <w:pStyle w:val="Listenabsatz"/>
+        <w:numPr>
+          <w:ilvl w:val="0"/>
+          <w:numId w:val="4"/>
+        </w:numPr>
+        <w:rPr>
+          <w:rFonts w:eastAsia="Times New Roman"/>
+          <w:lang w:eastAsia="de-DE"/>
+        </w:rPr>
+      </w:pPr>
+      <w:proofErr w:type="spellStart"/>
+      <w:r>
+        <w:rPr>
+          <w:rFonts w:ascii="Consolas" w:eastAsia="Times New Roman" w:hAnsi="Consolas"/>
+          <w:lang w:eastAsia="de-DE"/>
+        </w:rPr>
+        <w:t>g</w:t>
+      </w:r>
+      <w:r>
+        <w:rPr>
+          <w:rFonts w:ascii="Consolas" w:eastAsia="Times New Roman" w:hAnsi="Consolas"/>
+          <w:lang w:eastAsia="de-DE"/>
+        </w:rPr>
+        <w:t>pedit</w:t>
+      </w:r>
+      <w:proofErr w:type="spellEnd"/>
+      <w:r>
+        <w:rPr>
+          <w:rFonts w:eastAsia="Times New Roman"/>
+          <w:lang w:eastAsia="de-DE"/>
+        </w:rPr>
+        <w:t xml:space="preserve"> starten</w:t>
+      </w:r>
+      <w:r>
+        <w:rPr>
+          <w:rFonts w:eastAsia="Times New Roman"/>
+          <w:lang w:eastAsia="de-DE"/>
+        </w:rPr>
+        <w:t xml:space="preserve"> („Gruppenrichtlinie bearbeiten“</w:t>
+      </w:r>
+      <w:r>
+        <w:rPr>
+          <w:rFonts w:eastAsia="Times New Roman"/>
+          <w:lang w:eastAsia="de-DE"/>
+        </w:rPr>
+        <w:t>)</w:t>
+      </w:r>
+    </w:p>
+    <w:p>
+      <w:pPr>
+        <w:pStyle w:val="Listenabsatz"/>
+        <w:numPr>
+          <w:ilvl w:val="0"/>
+          <w:numId w:val="4"/>
+        </w:numPr>
+        <w:rPr>
+          <w:rFonts w:eastAsia="Times New Roman"/>
+          <w:lang w:eastAsia="de-DE"/>
+        </w:rPr>
+      </w:pPr>
+      <w:r>
+        <w:rPr>
+          <w:rFonts w:eastAsia="Times New Roman"/>
+          <w:lang w:eastAsia="de-DE"/>
+        </w:rPr>
+        <w:t>Computerkonfiguration &gt; Administrative Vorlagen &gt; System &gt; Dateisystem &gt; Lange Win32-Pfade aktivieren: Aktiviert</w:t>
+      </w:r>
+    </w:p>
+    <w:p>
+      <w:pPr>
+        <w:pStyle w:val="Listenabsatz"/>
+        <w:numPr>
+          <w:ilvl w:val="0"/>
+          <w:numId w:val="4"/>
+        </w:numPr>
+        <w:rPr>
+          <w:rFonts w:eastAsia="Times New Roman"/>
+          <w:lang w:val="en-US" w:eastAsia="de-DE"/>
+        </w:rPr>
+      </w:pPr>
+      <w:r>
+        <w:rPr>
+          <w:rFonts w:eastAsia="Times New Roman"/>
+          <w:lang w:val="en-US" w:eastAsia="de-DE"/>
+        </w:rPr>
+        <w:t>[</w:t>
+      </w:r>
+      <w:r>
+        <w:rPr>
+          <w:rFonts w:eastAsia="Times New Roman"/>
+          <w:lang w:val="en-US" w:eastAsia="de-DE"/>
+        </w:rPr>
+        <w:t xml:space="preserve">Optional </w:t>
+      </w:r>
+      <w:proofErr w:type="spellStart"/>
+      <w:r>
+        <w:rPr>
+          <w:rFonts w:eastAsia="Times New Roman"/>
+          <w:lang w:val="en-US" w:eastAsia="de-DE"/>
+        </w:rPr>
+        <w:t>über</w:t>
+      </w:r>
+      <w:proofErr w:type="spellEnd"/>
+      <w:r>
+        <w:rPr>
+          <w:rFonts w:eastAsia="Times New Roman"/>
+          <w:lang w:val="en-US" w:eastAsia="de-DE"/>
+        </w:rPr>
+        <w:t xml:space="preserve"> </w:t>
+      </w:r>
+      <w:r>
+        <w:rPr>
+          <w:rFonts w:eastAsia="Times New Roman"/>
+          <w:lang w:val="en-US" w:eastAsia="de-DE"/>
+        </w:rPr>
+        <w:t xml:space="preserve">Shell: </w:t>
+      </w:r>
+      <w:proofErr w:type="spellStart"/>
+      <w:r>
+        <w:rPr>
+          <w:rFonts w:ascii="Consolas" w:eastAsia="Times New Roman" w:hAnsi="Consolas"/>
+          <w:lang w:val="en-US" w:eastAsia="de-DE"/>
+        </w:rPr>
+        <w:t>gpupdate</w:t>
+      </w:r>
+      <w:proofErr w:type="spellEnd"/>
+      <w:r>
+        <w:rPr>
+          <w:rFonts w:ascii="Consolas" w:eastAsia="Times New Roman" w:hAnsi="Consolas"/>
+          <w:lang w:val="en-US" w:eastAsia="de-DE"/>
+        </w:rPr>
+        <w:t xml:space="preserve"> /</w:t>
+      </w:r>
+      <w:proofErr w:type="spellStart"/>
+      <w:r>
+        <w:rPr>
+          <w:rFonts w:ascii="Consolas" w:eastAsia="Times New Roman" w:hAnsi="Consolas"/>
+          <w:lang w:val="en-US" w:eastAsia="de-DE"/>
+        </w:rPr>
+        <w:t>target:computer</w:t>
+      </w:r>
+      <w:proofErr w:type="spellEnd"/>
+      <w:r>
+        <w:rPr>
+          <w:rFonts w:ascii="Consolas" w:eastAsia="Times New Roman" w:hAnsi="Consolas"/>
+          <w:lang w:val="en-US" w:eastAsia="de-DE"/>
+        </w:rPr>
+        <w:t xml:space="preserve"> /force</w:t>
+      </w:r>
+      <w:r>
+        <w:rPr>
+          <w:rFonts w:eastAsia="Times New Roman"/>
+          <w:lang w:val="en-US" w:eastAsia="de-DE"/>
+        </w:rPr>
+        <w:t>]</w:t>
+      </w:r>
+    </w:p>
+    <w:p>
+      <w:pPr>
+        <w:pStyle w:val="Listenabsatz"/>
+        <w:numPr>
+          <w:ilvl w:val="0"/>
+          <w:numId w:val="4"/>
+        </w:numPr>
+        <w:rPr>
+          <w:rFonts w:eastAsia="Times New Roman"/>
+          <w:lang w:val="en-US" w:eastAsia="de-DE"/>
+        </w:rPr>
+      </w:pPr>
+      <w:proofErr w:type="spellStart"/>
+      <w:r>
+        <w:rPr>
+          <w:rFonts w:eastAsia="Times New Roman"/>
+          <w:lang w:val="en-US" w:eastAsia="de-DE"/>
+        </w:rPr>
+        <w:t>Abmelden</w:t>
+      </w:r>
+      <w:proofErr w:type="spellEnd"/>
+      <w:r>
+        <w:rPr>
+          <w:rFonts w:eastAsia="Times New Roman"/>
+          <w:lang w:val="en-US" w:eastAsia="de-DE"/>
+        </w:rPr>
+        <w:t xml:space="preserve"> und </w:t>
+      </w:r>
+      <w:proofErr w:type="spellStart"/>
+      <w:r>
+        <w:rPr>
+          <w:rFonts w:eastAsia="Times New Roman"/>
+          <w:lang w:val="en-US" w:eastAsia="de-DE"/>
+        </w:rPr>
+        <w:t>wieder</w:t>
+      </w:r>
+      <w:proofErr w:type="spellEnd"/>
+      <w:r>
+        <w:rPr>
+          <w:rFonts w:eastAsia="Times New Roman"/>
+          <w:lang w:val="en-US" w:eastAsia="de-DE"/>
+        </w:rPr>
+        <w:t xml:space="preserve"> </w:t>
+      </w:r>
+      <w:proofErr w:type="spellStart"/>
+      <w:r>
+        <w:rPr>
+          <w:rFonts w:eastAsia="Times New Roman"/>
+          <w:lang w:val="en-US" w:eastAsia="de-DE"/>
+        </w:rPr>
+        <w:t>anmelden</w:t>
+      </w:r>
+      <w:proofErr w:type="spellEnd"/>
+      <w:r>
+        <w:rPr>
+          <w:rFonts w:eastAsia="Times New Roman"/>
+          <w:lang w:val="en-US" w:eastAsia="de-DE"/>
+        </w:rPr>
+        <w:t xml:space="preserve"> </w:t>
+      </w:r>
+    </w:p>
+    <w:p>
+      <w:pPr>
+        <w:pStyle w:val="berschrift2"/>
+        <w:rPr>
+          <w:rFonts w:eastAsia="Times New Roman"/>
+          <w:lang w:eastAsia="de-DE"/>
+        </w:rPr>
+      </w:pPr>
+      <w:proofErr w:type="spellStart"/>
+      <w:r>
+        <w:rPr>
+          <w:rFonts w:eastAsia="Times New Roman"/>
+          <w:lang w:eastAsia="de-DE"/>
+        </w:rPr>
+        <w:t>Win</w:t>
+      </w:r>
+      <w:proofErr w:type="spellEnd"/>
+      <w:r>
+        <w:rPr>
+          <w:rFonts w:eastAsia="Times New Roman"/>
+          <w:lang w:eastAsia="de-DE"/>
+        </w:rPr>
+        <w:t xml:space="preserve"> 10 Home</w:t>
+      </w:r>
+    </w:p>
+    <w:p>
+      <w:pPr>
+        <w:pStyle w:val="Listenabsatz"/>
+        <w:numPr>
+          <w:ilvl w:val="0"/>
+          <w:numId w:val="4"/>
+        </w:numPr>
+        <w:rPr>
+          <w:rFonts w:eastAsia="Times New Roman"/>
+          <w:lang w:eastAsia="de-DE"/>
+        </w:rPr>
+      </w:pPr>
+      <w:r>
+        <w:rPr>
+          <w:rFonts w:ascii="Consolas" w:eastAsia="Times New Roman" w:hAnsi="Consolas"/>
+          <w:lang w:eastAsia="de-DE"/>
+        </w:rPr>
+        <w:t>r</w:t>
+      </w:r>
+      <w:r>
+        <w:rPr>
+          <w:rFonts w:ascii="Consolas" w:eastAsia="Times New Roman" w:hAnsi="Consolas"/>
+          <w:lang w:eastAsia="de-DE"/>
+        </w:rPr>
+        <w:t>egedit</w:t>
+      </w:r>
+      <w:r>
+        <w:rPr>
+          <w:rFonts w:eastAsia="Times New Roman"/>
+          <w:lang w:eastAsia="de-DE"/>
+        </w:rPr>
+        <w:t xml:space="preserve"> starten</w:t>
+      </w:r>
+    </w:p>
+    <w:p>
+      <w:pPr>
+        <w:pStyle w:val="Listenabsatz"/>
+        <w:numPr>
+          <w:ilvl w:val="0"/>
+          <w:numId w:val="4"/>
+        </w:numPr>
+        <w:rPr>
+          <w:rFonts w:ascii="Consolas" w:eastAsia="Times New Roman" w:hAnsi="Consolas" w:cstheme="minorHAnsi"/>
+          <w:lang w:val="en-US" w:eastAsia="de-DE"/>
+        </w:rPr>
+      </w:pPr>
+      <w:r>
+        <w:rPr>
+          <w:rFonts w:ascii="Consolas" w:eastAsia="Times New Roman" w:hAnsi="Consolas" w:cstheme="minorHAnsi"/>
+          <w:lang w:val="en-US" w:eastAsia="de-DE"/>
+        </w:rPr>
+        <w:t>HKLM\SYSTEM\</w:t>
+      </w:r>
+      <w:proofErr w:type="spellStart"/>
+      <w:r>
+        <w:rPr>
+          <w:rFonts w:ascii="Consolas" w:eastAsia="Times New Roman" w:hAnsi="Consolas" w:cstheme="minorHAnsi"/>
+          <w:lang w:val="en-US" w:eastAsia="de-DE"/>
+        </w:rPr>
+        <w:t>CurrentControlSet</w:t>
+      </w:r>
+      <w:proofErr w:type="spellEnd"/>
+      <w:r>
+        <w:rPr>
+          <w:rFonts w:ascii="Consolas" w:eastAsia="Times New Roman" w:hAnsi="Consolas" w:cstheme="minorHAnsi"/>
+          <w:lang w:val="en-US" w:eastAsia="de-DE"/>
+        </w:rPr>
+        <w:t>\Control\</w:t>
+      </w:r>
+      <w:proofErr w:type="spellStart"/>
+      <w:r>
+        <w:rPr>
+          <w:rFonts w:ascii="Consolas" w:eastAsia="Times New Roman" w:hAnsi="Consolas" w:cstheme="minorHAnsi"/>
+          <w:lang w:val="en-US" w:eastAsia="de-DE"/>
+        </w:rPr>
+        <w:t>FileSystem</w:t>
+      </w:r>
+      <w:proofErr w:type="spellEnd"/>
+    </w:p>
+    <w:p>
+      <w:pPr>
+        <w:pStyle w:val="Listenabsatz"/>
+        <w:numPr>
+          <w:ilvl w:val="1"/>
+          <w:numId w:val="4"/>
+        </w:numPr>
+        <w:rPr>
+          <w:rFonts w:eastAsia="Times New Roman" w:cstheme="minorHAnsi"/>
+          <w:lang w:val="en-US" w:eastAsia="de-DE"/>
+        </w:rPr>
+      </w:pPr>
+      <w:r>
+        <w:rPr>
+          <w:rFonts w:eastAsia="Times New Roman" w:cstheme="minorHAnsi"/>
+          <w:lang w:val="en-US" w:eastAsia="de-DE"/>
+        </w:rPr>
+        <w:t xml:space="preserve">Key </w:t>
+      </w:r>
+      <w:proofErr w:type="spellStart"/>
+      <w:r>
+        <w:rPr>
+          <w:rFonts w:ascii="Consolas" w:eastAsia="Times New Roman" w:hAnsi="Consolas" w:cstheme="minorHAnsi"/>
+          <w:lang w:val="en-US" w:eastAsia="de-DE"/>
+        </w:rPr>
+        <w:t>LongPathsEnabled</w:t>
+      </w:r>
+      <w:proofErr w:type="spellEnd"/>
+      <w:r>
+        <w:rPr>
+          <w:rFonts w:eastAsia="Times New Roman" w:cstheme="minorHAnsi"/>
+          <w:lang w:val="en-US" w:eastAsia="de-DE"/>
+        </w:rPr>
+        <w:t xml:space="preserve">: </w:t>
+      </w:r>
+      <w:r>
+        <w:rPr>
+          <w:rFonts w:ascii="Consolas" w:eastAsia="Times New Roman" w:hAnsi="Consolas" w:cstheme="minorHAnsi"/>
+          <w:lang w:val="en-US" w:eastAsia="de-DE"/>
+        </w:rPr>
+        <w:t>REG_DWORD</w:t>
+      </w:r>
+      <w:r>
+        <w:rPr>
+          <w:rFonts w:eastAsia="Times New Roman" w:cstheme="minorHAnsi"/>
+          <w:lang w:val="en-US" w:eastAsia="de-DE"/>
+        </w:rPr>
+        <w:t xml:space="preserve"> = 1</w:t>
+      </w:r>
+    </w:p>
+    <w:p>
+      <w:pPr>
+        <w:pStyle w:val="berschrift2"/>
+        <w:rPr>
+          <w:rFonts w:eastAsia="Times New Roman"/>
+          <w:lang w:val="en-US" w:eastAsia="de-DE"/>
+        </w:rPr>
+      </w:pPr>
+      <w:proofErr w:type="spellStart"/>
+      <w:r>
+        <w:rPr>
+          <w:rFonts w:eastAsia="Times New Roman"/>
+          <w:lang w:val="en-US" w:eastAsia="de-DE"/>
+        </w:rPr>
+        <w:t>Referenzen</w:t>
+      </w:r>
+      <w:proofErr w:type="spellEnd"/>
+    </w:p>
+    <w:p>
+      <w:hyperlink r:id="rId8" w:anchor="maximum-path-length-limitation" w:history="1">
+        <w:r>
+          <w:rPr>
+            <w:rStyle w:val="Hyperlink"/>
+          </w:rPr>
+          <w:t>https://docs.microsoft.com/en-us/windows/win32/fileio/naming-a-file#maximum-path-length-limitation</w:t>
+        </w:r>
+      </w:hyperlink>
+    </w:p>
+    <w:p>
+      <w:pPr>
+        <w:rPr>
+          <w:rStyle w:val="Hyperlink"/>
+        </w:rPr>
+      </w:pPr>
+      <w:hyperlink r:id="rId9" w:tgtFrame="_blank" w:history="1">
+        <w:r>
+          <w:rPr>
+            <w:rStyle w:val="Hyperlink"/>
+          </w:rPr>
+          <w:t>https://helpdeskgeek.com/how-to/how-to-fix-filename-is-too-long-issue-in-windows/</w:t>
+        </w:r>
+      </w:hyperlink>
+    </w:p>
+    <w:p>
+      <w:pPr>
+        <w:rPr>
+          <w:lang w:eastAsia="de-DE"/>
         </w:rPr>
       </w:pPr>
     </w:p>
@@ -2151,52 +2586,40 @@
           <w:color w:val="151515"/>
           <w:sz w:val="23"/>
           <w:szCs w:val="23"/>
-          <w:lang w:eastAsia="de-DE"/>
-        </w:rPr>
-      </w:pPr>
-      <w:proofErr w:type="spellStart"/>
+          <w:lang w:val="en-US" w:eastAsia="de-DE"/>
+        </w:rPr>
+      </w:pPr>
       <w:r>
         <w:rPr>
           <w:rFonts w:ascii="Consolas" w:eastAsia="Times New Roman" w:hAnsi="Consolas" w:cs="Courier New"/>
           <w:color w:val="151515"/>
           <w:sz w:val="23"/>
           <w:szCs w:val="23"/>
-          <w:lang w:eastAsia="de-DE"/>
-        </w:rPr>
-        <w:t>for</w:t>
-      </w:r>
-      <w:proofErr w:type="spellEnd"/>
+          <w:lang w:val="en-US" w:eastAsia="de-DE"/>
+        </w:rPr>
+        <w:t>for /f "tokens=*" %d in ('</w:t>
+      </w:r>
+      <w:proofErr w:type="spellStart"/>
       <w:r>
         <w:rPr>
           <w:rFonts w:ascii="Consolas" w:eastAsia="Times New Roman" w:hAnsi="Consolas" w:cs="Courier New"/>
           <w:color w:val="151515"/>
           <w:sz w:val="23"/>
           <w:szCs w:val="23"/>
-          <w:lang w:eastAsia="de-DE"/>
-        </w:rPr>
-        <w:t xml:space="preserve"> /f "</w:t>
-      </w:r>
-      <w:proofErr w:type="spellStart"/>
+          <w:lang w:val="en-US" w:eastAsia="de-DE"/>
+        </w:rPr>
+        <w:t>dir</w:t>
+      </w:r>
+      <w:proofErr w:type="spellEnd"/>
       <w:r>
         <w:rPr>
           <w:rFonts w:ascii="Consolas" w:eastAsia="Times New Roman" w:hAnsi="Consolas" w:cs="Courier New"/>
           <w:color w:val="151515"/>
           <w:sz w:val="23"/>
           <w:szCs w:val="23"/>
-          <w:lang w:eastAsia="de-DE"/>
-        </w:rPr>
-        <w:t>tokens</w:t>
-      </w:r>
-      <w:proofErr w:type="spellEnd"/>
-      <w:r>
-        <w:rPr>
-          <w:rFonts w:ascii="Consolas" w:eastAsia="Times New Roman" w:hAnsi="Consolas" w:cs="Courier New"/>
-          <w:color w:val="151515"/>
-          <w:sz w:val="23"/>
-          <w:szCs w:val="23"/>
-          <w:lang w:eastAsia="de-DE"/>
-        </w:rPr>
-        <w:t>=*" %d in ('dir /ah /s /b C:\Daten') do (</w:t>
+          <w:lang w:val="en-US" w:eastAsia="de-DE"/>
+        </w:rPr>
+        <w:t xml:space="preserve"> /ah /s /b C:\Daten') do (</w:t>
       </w:r>
     </w:p>
     <w:p>
@@ -2749,6 +3172,119 @@
       </w:rPr>
     </w:lvl>
   </w:abstractNum>
+  <w:abstractNum w:abstractNumId="3" w15:restartNumberingAfterBreak="0">
+    <w:nsid w:val="3BFF6BB8"/>
+    <w:multiLevelType w:val="hybridMultilevel"/>
+    <w:tmpl w:val="66C0355C"/>
+    <w:lvl w:ilvl="0" w:tplc="04090001">
+      <w:start w:val="1"/>
+      <w:numFmt w:val="bullet"/>
+      <w:lvlText w:val=""/>
+      <w:lvlJc w:val="left"/>
+      <w:pPr>
+        <w:ind w:left="720" w:hanging="360"/>
+      </w:pPr>
+      <w:rPr>
+        <w:rFonts w:ascii="Symbol" w:hAnsi="Symbol" w:hint="default"/>
+      </w:rPr>
+    </w:lvl>
+    <w:lvl w:ilvl="1" w:tplc="04090003">
+      <w:start w:val="1"/>
+      <w:numFmt w:val="bullet"/>
+      <w:lvlText w:val="o"/>
+      <w:lvlJc w:val="left"/>
+      <w:pPr>
+        <w:ind w:left="1440" w:hanging="360"/>
+      </w:pPr>
+      <w:rPr>
+        <w:rFonts w:ascii="Courier New" w:hAnsi="Courier New" w:cs="Courier New" w:hint="default"/>
+      </w:rPr>
+    </w:lvl>
+    <w:lvl w:ilvl="2" w:tplc="04090005" w:tentative="1">
+      <w:start w:val="1"/>
+      <w:numFmt w:val="bullet"/>
+      <w:lvlText w:val=""/>
+      <w:lvlJc w:val="left"/>
+      <w:pPr>
+        <w:ind w:left="2160" w:hanging="360"/>
+      </w:pPr>
+      <w:rPr>
+        <w:rFonts w:ascii="Wingdings" w:hAnsi="Wingdings" w:hint="default"/>
+      </w:rPr>
+    </w:lvl>
+    <w:lvl w:ilvl="3" w:tplc="04090001" w:tentative="1">
+      <w:start w:val="1"/>
+      <w:numFmt w:val="bullet"/>
+      <w:lvlText w:val=""/>
+      <w:lvlJc w:val="left"/>
+      <w:pPr>
+        <w:ind w:left="2880" w:hanging="360"/>
+      </w:pPr>
+      <w:rPr>
+        <w:rFonts w:ascii="Symbol" w:hAnsi="Symbol" w:hint="default"/>
+      </w:rPr>
+    </w:lvl>
+    <w:lvl w:ilvl="4" w:tplc="04090003" w:tentative="1">
+      <w:start w:val="1"/>
+      <w:numFmt w:val="bullet"/>
+      <w:lvlText w:val="o"/>
+      <w:lvlJc w:val="left"/>
+      <w:pPr>
+        <w:ind w:left="3600" w:hanging="360"/>
+      </w:pPr>
+      <w:rPr>
+        <w:rFonts w:ascii="Courier New" w:hAnsi="Courier New" w:cs="Courier New" w:hint="default"/>
+      </w:rPr>
+    </w:lvl>
+    <w:lvl w:ilvl="5" w:tplc="04090005" w:tentative="1">
+      <w:start w:val="1"/>
+      <w:numFmt w:val="bullet"/>
+      <w:lvlText w:val=""/>
+      <w:lvlJc w:val="left"/>
+      <w:pPr>
+        <w:ind w:left="4320" w:hanging="360"/>
+      </w:pPr>
+      <w:rPr>
+        <w:rFonts w:ascii="Wingdings" w:hAnsi="Wingdings" w:hint="default"/>
+      </w:rPr>
+    </w:lvl>
+    <w:lvl w:ilvl="6" w:tplc="04090001" w:tentative="1">
+      <w:start w:val="1"/>
+      <w:numFmt w:val="bullet"/>
+      <w:lvlText w:val=""/>
+      <w:lvlJc w:val="left"/>
+      <w:pPr>
+        <w:ind w:left="5040" w:hanging="360"/>
+      </w:pPr>
+      <w:rPr>
+        <w:rFonts w:ascii="Symbol" w:hAnsi="Symbol" w:hint="default"/>
+      </w:rPr>
+    </w:lvl>
+    <w:lvl w:ilvl="7" w:tplc="04090003" w:tentative="1">
+      <w:start w:val="1"/>
+      <w:numFmt w:val="bullet"/>
+      <w:lvlText w:val="o"/>
+      <w:lvlJc w:val="left"/>
+      <w:pPr>
+        <w:ind w:left="5760" w:hanging="360"/>
+      </w:pPr>
+      <w:rPr>
+        <w:rFonts w:ascii="Courier New" w:hAnsi="Courier New" w:cs="Courier New" w:hint="default"/>
+      </w:rPr>
+    </w:lvl>
+    <w:lvl w:ilvl="8" w:tplc="04090005" w:tentative="1">
+      <w:start w:val="1"/>
+      <w:numFmt w:val="bullet"/>
+      <w:lvlText w:val=""/>
+      <w:lvlJc w:val="left"/>
+      <w:pPr>
+        <w:ind w:left="6480" w:hanging="360"/>
+      </w:pPr>
+      <w:rPr>
+        <w:rFonts w:ascii="Wingdings" w:hAnsi="Wingdings" w:hint="default"/>
+      </w:rPr>
+    </w:lvl>
+  </w:abstractNum>
   <w:num w:numId="1">
     <w:abstractNumId w:val="2"/>
   </w:num>
@@ -2757,6 +3293,9 @@
   </w:num>
   <w:num w:numId="3">
     <w:abstractNumId w:val="1"/>
+  </w:num>
+  <w:num w:numId="4">
+    <w:abstractNumId w:val="3"/>
   </w:num>
 </w:numbering>
 </file>
@@ -3492,6 +4031,18 @@
     <w:basedOn w:val="Absatz-Standardschriftart"/>
     <w:rsid w:val="002119E5"/>
   </w:style>
+  <w:style w:type="character" w:styleId="BesuchterLink">
+    <w:name w:val="FollowedHyperlink"/>
+    <w:basedOn w:val="Absatz-Standardschriftart"/>
+    <w:uiPriority w:val="99"/>
+    <w:semiHidden/>
+    <w:unhideWhenUsed/>
+    <w:rsid w:val="00CA56A7"/>
+    <w:rPr>
+      <w:color w:val="800080" w:themeColor="followedHyperlink"/>
+      <w:u w:val="single"/>
+    </w:rPr>
+  </w:style>
 </w:styles>
 </file>
 

</xml_diff>

<commit_message>
document how to use two separate Audio out
</commit_message>
<xml_diff>
--- a/Settings/Windows10/Windows10.docx
+++ b/Settings/Windows10/Windows10.docx
@@ -30,7 +30,6 @@
         <w:t>Ordner auf dem Desktop erstellen „</w:t>
       </w:r>
       <w:proofErr w:type="spellStart"/>
-      <w:proofErr w:type="gramStart"/>
       <w:r>
         <w:rPr>
           <w:rFonts w:ascii="Consolas" w:hAnsi="Consolas"/>
@@ -52,50 +51,41 @@
           <w:szCs w:val="18"/>
           <w:shd w:val="clear" w:color="auto" w:fill="FFFFFF"/>
         </w:rPr>
-        <w:t>.{</w:t>
+        <w:t>.{ED7BA470-8E54-465E-825C-99712043E01C}</w:t>
+      </w:r>
+      <w:r>
+        <w:t>“</w:t>
+      </w:r>
+    </w:p>
+    <w:p>
+      <w:pPr>
+        <w:jc w:val="both"/>
+      </w:pPr>
+      <w:r>
+        <w:t xml:space="preserve">Kann anschließend nach C:\ProgramData verschoben werden und dann </w:t>
+      </w:r>
+      <w:proofErr w:type="gramStart"/>
+      <w:r>
+        <w:t>ans Start</w:t>
       </w:r>
       <w:proofErr w:type="gramEnd"/>
       <w:r>
-        <w:rPr>
-          <w:rFonts w:ascii="Consolas" w:hAnsi="Consolas"/>
-          <w:bCs/>
-          <w:color w:val="000000"/>
-          <w:sz w:val="20"/>
-          <w:szCs w:val="18"/>
-          <w:shd w:val="clear" w:color="auto" w:fill="FFFFFF"/>
-        </w:rPr>
-        <w:t>ED7BA470-8E54-465E-825C-99712043E01C}</w:t>
-      </w:r>
-      <w:r>
-        <w:t>“</w:t>
-      </w:r>
-    </w:p>
-    <w:p>
-      <w:pPr>
-        <w:jc w:val="both"/>
-      </w:pPr>
+        <w:t xml:space="preserve"> angeheftet werden.</w:t>
+      </w:r>
+    </w:p>
+    <w:p>
+      <w:pPr>
+        <w:jc w:val="both"/>
+      </w:pPr>
+      <w:r>
+        <w:t xml:space="preserve">Um z.B. </w:t>
+      </w:r>
       <w:proofErr w:type="gramStart"/>
       <w:r>
-        <w:t>Kann</w:t>
+        <w:t>nach Programme</w:t>
       </w:r>
       <w:proofErr w:type="gramEnd"/>
       <w:r>
-        <w:t xml:space="preserve"> anschließend nach C:\ProgramData verschoben werden und dann ans Start angeheftet werden.</w:t>
-      </w:r>
-    </w:p>
-    <w:p>
-      <w:pPr>
-        <w:jc w:val="both"/>
-      </w:pPr>
-      <w:r>
-        <w:t xml:space="preserve">Um z.B. </w:t>
-      </w:r>
-      <w:proofErr w:type="gramStart"/>
-      <w:r>
-        <w:t>nach Programme</w:t>
-      </w:r>
-      <w:proofErr w:type="gramEnd"/>
-      <w:r>
         <w:t xml:space="preserve"> zu verschieben, sind Admin-Rechte nötig.</w:t>
       </w:r>
     </w:p>
@@ -118,12 +108,10 @@
         <w:jc w:val="both"/>
       </w:pPr>
       <w:proofErr w:type="spellStart"/>
-      <w:proofErr w:type="gramStart"/>
       <w:r>
         <w:t>about:flags</w:t>
       </w:r>
       <w:proofErr w:type="spellEnd"/>
-      <w:proofErr w:type="gramEnd"/>
     </w:p>
     <w:p>
       <w:pPr>
@@ -1520,12 +1508,10 @@
         <w:t xml:space="preserve">Im Energiebericht nach </w:t>
       </w:r>
       <w:proofErr w:type="spellStart"/>
-      <w:proofErr w:type="gramStart"/>
       <w:r>
         <w:t>Akku:Akkuinformationen</w:t>
       </w:r>
       <w:proofErr w:type="spellEnd"/>
-      <w:proofErr w:type="gramEnd"/>
       <w:r>
         <w:t xml:space="preserve"> suchen und die Werte </w:t>
       </w:r>
@@ -1533,15 +1519,7 @@
         <w:rPr>
           <w:rStyle w:val="detail-name"/>
         </w:rPr>
-        <w:t>Vorgesehene Akkukapazität mit Letzte vollständige</w:t>
-      </w:r>
-      <w:bookmarkStart w:id="0" w:name="_GoBack"/>
-      <w:bookmarkEnd w:id="0"/>
-      <w:r>
-        <w:rPr>
-          <w:rStyle w:val="detail-name"/>
-        </w:rPr>
-        <w:t xml:space="preserve"> Aufladung vergleichen.</w:t>
+        <w:t>Vorgesehene Akkukapazität mit Letzte vollständige Aufladung vergleichen.</w:t>
       </w:r>
     </w:p>
     <w:p>
@@ -2020,10 +1998,16 @@
       <w:proofErr w:type="spellEnd"/>
     </w:p>
     <w:p>
+      <w:pPr>
+        <w:rPr>
+          <w:lang w:val="en-US"/>
+        </w:rPr>
+      </w:pPr>
       <w:hyperlink r:id="rId8" w:anchor="maximum-path-length-limitation" w:history="1">
         <w:r>
           <w:rPr>
             <w:rStyle w:val="Hyperlink"/>
+            <w:lang w:val="en-US"/>
           </w:rPr>
           <w:t>https://docs.microsoft.com/en-us/windows/win32/fileio/naming-a-file#maximum-path-length-limitation</w:t>
         </w:r>
@@ -2033,12 +2017,14 @@
       <w:pPr>
         <w:rPr>
           <w:rStyle w:val="Hyperlink"/>
+          <w:lang w:val="en-US"/>
         </w:rPr>
       </w:pPr>
       <w:hyperlink r:id="rId9" w:tgtFrame="_blank" w:history="1">
         <w:r>
           <w:rPr>
             <w:rStyle w:val="Hyperlink"/>
+            <w:lang w:val="en-US"/>
           </w:rPr>
           <w:t>https://helpdeskgeek.com/how-to/how-to-fix-filename-is-too-long-issue-in-windows/</w:t>
         </w:r>
@@ -2046,10 +2032,127 @@
     </w:p>
     <w:p>
       <w:pPr>
-        <w:rPr>
-          <w:lang w:eastAsia="de-DE"/>
-        </w:rPr>
-      </w:pPr>
+        <w:pStyle w:val="berschrift1"/>
+        <w:rPr>
+          <w:lang w:eastAsia="de-DE"/>
+        </w:rPr>
+      </w:pPr>
+      <w:r>
+        <w:rPr>
+          <w:lang w:eastAsia="de-DE"/>
+        </w:rPr>
+        <w:t>Zwei Audio-Ausgänge gleichzeitig</w:t>
+      </w:r>
+    </w:p>
+    <w:p>
+      <w:pPr>
+        <w:pStyle w:val="Listenabsatz"/>
+        <w:numPr>
+          <w:ilvl w:val="0"/>
+          <w:numId w:val="5"/>
+        </w:numPr>
+        <w:rPr>
+          <w:lang w:eastAsia="de-DE"/>
+        </w:rPr>
+      </w:pPr>
+      <w:r>
+        <w:rPr>
+          <w:lang w:eastAsia="de-DE"/>
+        </w:rPr>
+        <w:t>Systemsteueru</w:t>
+      </w:r>
+      <w:bookmarkStart w:id="0" w:name="_GoBack"/>
+      <w:bookmarkEnd w:id="0"/>
+      <w:r>
+        <w:rPr>
+          <w:lang w:eastAsia="de-DE"/>
+        </w:rPr>
+        <w:t>ng &gt; Sound &gt; Aufnahme &gt; Rechtsklick &gt; Deaktivierte Geräte anzeigen &gt; Stereomix</w:t>
+      </w:r>
+    </w:p>
+    <w:p>
+      <w:pPr>
+        <w:pStyle w:val="Listenabsatz"/>
+        <w:numPr>
+          <w:ilvl w:val="0"/>
+          <w:numId w:val="5"/>
+        </w:numPr>
+        <w:rPr>
+          <w:lang w:eastAsia="de-DE"/>
+        </w:rPr>
+      </w:pPr>
+      <w:r>
+        <w:rPr>
+          <w:lang w:eastAsia="de-DE"/>
+        </w:rPr>
+        <w:t>Rechtsklick auf Stereomix &gt; Aktivieren</w:t>
+      </w:r>
+    </w:p>
+    <w:p>
+      <w:pPr>
+        <w:pStyle w:val="Listenabsatz"/>
+        <w:numPr>
+          <w:ilvl w:val="0"/>
+          <w:numId w:val="5"/>
+        </w:numPr>
+        <w:spacing w:after="0"/>
+        <w:rPr>
+          <w:lang w:eastAsia="de-DE"/>
+        </w:rPr>
+      </w:pPr>
+      <w:r>
+        <w:rPr>
+          <w:lang w:eastAsia="de-DE"/>
+        </w:rPr>
+        <w:t xml:space="preserve">Stereomix </w:t>
+      </w:r>
+      <w:r>
+        <w:rPr>
+          <w:lang w:eastAsia="de-DE"/>
+        </w:rPr>
+        <w:t xml:space="preserve">öffnen </w:t>
+      </w:r>
+      <w:r>
+        <w:rPr>
+          <w:lang w:eastAsia="de-DE"/>
+        </w:rPr>
+        <w:t xml:space="preserve">&gt; </w:t>
+      </w:r>
+      <w:r>
+        <w:rPr>
+          <w:lang w:eastAsia="de-DE"/>
+        </w:rPr>
+        <w:t>Abhören</w:t>
+      </w:r>
+    </w:p>
+    <w:p>
+      <w:pPr>
+        <w:spacing w:after="0"/>
+        <w:ind w:left="720"/>
+        <w:rPr>
+          <w:lang w:eastAsia="de-DE"/>
+        </w:rPr>
+      </w:pPr>
+      <w:r>
+        <w:rPr>
+          <w:lang w:eastAsia="de-DE"/>
+        </w:rPr>
+        <w:t>x Dieses Gerät als Wiedergabequelle verwenden</w:t>
+      </w:r>
+    </w:p>
+    <w:p>
+      <w:pPr>
+        <w:ind w:left="720"/>
+        <w:rPr>
+          <w:lang w:eastAsia="de-DE"/>
+        </w:rPr>
+      </w:pPr>
+      <w:r>
+        <w:rPr>
+          <w:lang w:eastAsia="de-DE"/>
+        </w:rPr>
+        <w:t>Wiedergabe von diesem Gerät: gewünschtes Zweitgerät einstellen</w:t>
+      </w:r>
     </w:p>
     <w:p>
       <w:pPr>
@@ -2674,20 +2777,8 @@
           <w:szCs w:val="23"/>
           <w:lang w:eastAsia="de-DE"/>
         </w:rPr>
-        <w:t xml:space="preserve"> "%d</w:t>
-      </w:r>
-      <w:proofErr w:type="gramStart"/>
-      <w:r>
-        <w:rPr>
-          <w:rFonts w:ascii="Consolas" w:eastAsia="Times New Roman" w:hAnsi="Consolas" w:cs="Courier New"/>
-          <w:color w:val="151515"/>
-          <w:sz w:val="23"/>
-          <w:szCs w:val="23"/>
-          <w:lang w:eastAsia="de-DE"/>
-        </w:rPr>
-        <w:t>" )</w:t>
-      </w:r>
-      <w:proofErr w:type="gramEnd"/>
+        <w:t xml:space="preserve"> "%d" )</w:t>
+      </w:r>
     </w:p>
     <w:p>
       <w:pPr>
@@ -3285,6 +3376,95 @@
       </w:rPr>
     </w:lvl>
   </w:abstractNum>
+  <w:abstractNum w:abstractNumId="4" w15:restartNumberingAfterBreak="0">
+    <w:nsid w:val="484C4987"/>
+    <w:multiLevelType w:val="hybridMultilevel"/>
+    <w:tmpl w:val="58C60256"/>
+    <w:lvl w:ilvl="0" w:tplc="0407000F">
+      <w:start w:val="1"/>
+      <w:numFmt w:val="decimal"/>
+      <w:lvlText w:val="%1."/>
+      <w:lvlJc w:val="left"/>
+      <w:pPr>
+        <w:ind w:left="720" w:hanging="360"/>
+      </w:pPr>
+      <w:rPr>
+        <w:rFonts w:hint="default"/>
+      </w:rPr>
+    </w:lvl>
+    <w:lvl w:ilvl="1" w:tplc="04070019">
+      <w:start w:val="1"/>
+      <w:numFmt w:val="lowerLetter"/>
+      <w:lvlText w:val="%2."/>
+      <w:lvlJc w:val="left"/>
+      <w:pPr>
+        <w:ind w:left="1440" w:hanging="360"/>
+      </w:pPr>
+    </w:lvl>
+    <w:lvl w:ilvl="2" w:tplc="0407001B" w:tentative="1">
+      <w:start w:val="1"/>
+      <w:numFmt w:val="lowerRoman"/>
+      <w:lvlText w:val="%3."/>
+      <w:lvlJc w:val="right"/>
+      <w:pPr>
+        <w:ind w:left="2160" w:hanging="180"/>
+      </w:pPr>
+    </w:lvl>
+    <w:lvl w:ilvl="3" w:tplc="0407000F" w:tentative="1">
+      <w:start w:val="1"/>
+      <w:numFmt w:val="decimal"/>
+      <w:lvlText w:val="%4."/>
+      <w:lvlJc w:val="left"/>
+      <w:pPr>
+        <w:ind w:left="2880" w:hanging="360"/>
+      </w:pPr>
+    </w:lvl>
+    <w:lvl w:ilvl="4" w:tplc="04070019" w:tentative="1">
+      <w:start w:val="1"/>
+      <w:numFmt w:val="lowerLetter"/>
+      <w:lvlText w:val="%5."/>
+      <w:lvlJc w:val="left"/>
+      <w:pPr>
+        <w:ind w:left="3600" w:hanging="360"/>
+      </w:pPr>
+    </w:lvl>
+    <w:lvl w:ilvl="5" w:tplc="0407001B" w:tentative="1">
+      <w:start w:val="1"/>
+      <w:numFmt w:val="lowerRoman"/>
+      <w:lvlText w:val="%6."/>
+      <w:lvlJc w:val="right"/>
+      <w:pPr>
+        <w:ind w:left="4320" w:hanging="180"/>
+      </w:pPr>
+    </w:lvl>
+    <w:lvl w:ilvl="6" w:tplc="0407000F" w:tentative="1">
+      <w:start w:val="1"/>
+      <w:numFmt w:val="decimal"/>
+      <w:lvlText w:val="%7."/>
+      <w:lvlJc w:val="left"/>
+      <w:pPr>
+        <w:ind w:left="5040" w:hanging="360"/>
+      </w:pPr>
+    </w:lvl>
+    <w:lvl w:ilvl="7" w:tplc="04070019" w:tentative="1">
+      <w:start w:val="1"/>
+      <w:numFmt w:val="lowerLetter"/>
+      <w:lvlText w:val="%8."/>
+      <w:lvlJc w:val="left"/>
+      <w:pPr>
+        <w:ind w:left="5760" w:hanging="360"/>
+      </w:pPr>
+    </w:lvl>
+    <w:lvl w:ilvl="8" w:tplc="0407001B" w:tentative="1">
+      <w:start w:val="1"/>
+      <w:numFmt w:val="lowerRoman"/>
+      <w:lvlText w:val="%9."/>
+      <w:lvlJc w:val="right"/>
+      <w:pPr>
+        <w:ind w:left="6480" w:hanging="180"/>
+      </w:pPr>
+    </w:lvl>
+  </w:abstractNum>
   <w:num w:numId="1">
     <w:abstractNumId w:val="2"/>
   </w:num>
@@ -3296,6 +3476,9 @@
   </w:num>
   <w:num w:numId="4">
     <w:abstractNumId w:val="3"/>
+  </w:num>
+  <w:num w:numId="5">
+    <w:abstractNumId w:val="4"/>
   </w:num>
 </w:numbering>
 </file>

</xml_diff>

<commit_message>
remove International character behind Ctrl+Alt+L
</commit_message>
<xml_diff>
--- a/Settings/Windows10/Windows10.docx
+++ b/Settings/Windows10/Windows10.docx
@@ -16,11 +16,9 @@
         <w:pStyle w:val="berschrift2"/>
         <w:jc w:val="both"/>
       </w:pPr>
-      <w:proofErr w:type="spellStart"/>
       <w:r>
         <w:t>Godmode</w:t>
       </w:r>
-      <w:proofErr w:type="spellEnd"/>
     </w:p>
     <w:p>
       <w:pPr>
@@ -29,7 +27,6 @@
       <w:r>
         <w:t>Ordner auf dem Desktop erstellen „</w:t>
       </w:r>
-      <w:proofErr w:type="spellStart"/>
       <w:r>
         <w:rPr>
           <w:rFonts w:ascii="Consolas" w:hAnsi="Consolas"/>
@@ -39,19 +36,7 @@
           <w:szCs w:val="18"/>
           <w:shd w:val="clear" w:color="auto" w:fill="FFFFFF"/>
         </w:rPr>
-        <w:t>GodMode</w:t>
-      </w:r>
-      <w:proofErr w:type="spellEnd"/>
-      <w:r>
-        <w:rPr>
-          <w:rFonts w:ascii="Consolas" w:hAnsi="Consolas"/>
-          <w:bCs/>
-          <w:color w:val="000000"/>
-          <w:sz w:val="20"/>
-          <w:szCs w:val="18"/>
-          <w:shd w:val="clear" w:color="auto" w:fill="FFFFFF"/>
-        </w:rPr>
-        <w:t>.{ED7BA470-8E54-465E-825C-99712043E01C}</w:t>
+        <w:t>GodMode.{ED7BA470-8E54-465E-825C-99712043E01C}</w:t>
       </w:r>
       <w:r>
         <w:t>“</w:t>
@@ -78,24 +63,17 @@
         <w:pStyle w:val="berschrift2"/>
         <w:jc w:val="both"/>
       </w:pPr>
-      <w:proofErr w:type="spellStart"/>
-      <w:r>
-        <w:t>Tweaks</w:t>
-      </w:r>
-      <w:proofErr w:type="spellEnd"/>
-      <w:r>
-        <w:t xml:space="preserve"> Edge Browser</w:t>
+      <w:r>
+        <w:t>Tweaks Edge Browser</w:t>
       </w:r>
     </w:p>
     <w:p>
       <w:pPr>
         <w:jc w:val="both"/>
       </w:pPr>
-      <w:proofErr w:type="spellStart"/>
       <w:r>
         <w:t>about:flags</w:t>
       </w:r>
-      <w:proofErr w:type="spellEnd"/>
     </w:p>
     <w:p>
       <w:pPr>
@@ -133,14 +111,12 @@
           <w:lang w:val="en-US"/>
         </w:rPr>
       </w:pPr>
-      <w:proofErr w:type="spellStart"/>
       <w:r>
         <w:rPr>
           <w:lang w:val="en-US"/>
         </w:rPr>
         <w:t>Startmenü</w:t>
       </w:r>
-      <w:proofErr w:type="spellEnd"/>
     </w:p>
     <w:p>
       <w:pPr>
@@ -179,7 +155,6 @@
           <w:lang w:val="en-US"/>
         </w:rPr>
       </w:pPr>
-      <w:proofErr w:type="spellStart"/>
       <w:r>
         <w:rPr>
           <w:lang w:val="en-US"/>
@@ -192,49 +167,42 @@
         </w:rPr>
         <w:t>nüpfung</w:t>
       </w:r>
-      <w:proofErr w:type="spellEnd"/>
       <w:r>
         <w:rPr>
           <w:lang w:val="en-US"/>
         </w:rPr>
         <w:t xml:space="preserve"> </w:t>
       </w:r>
-      <w:proofErr w:type="spellStart"/>
       <w:r>
         <w:rPr>
           <w:lang w:val="en-US"/>
         </w:rPr>
         <w:t>zum</w:t>
       </w:r>
-      <w:proofErr w:type="spellEnd"/>
       <w:r>
         <w:rPr>
           <w:lang w:val="en-US"/>
         </w:rPr>
         <w:t xml:space="preserve"> </w:t>
       </w:r>
-      <w:proofErr w:type="spellStart"/>
       <w:r>
         <w:rPr>
           <w:lang w:val="en-US"/>
         </w:rPr>
         <w:t>Ordner</w:t>
       </w:r>
-      <w:proofErr w:type="spellEnd"/>
       <w:r>
         <w:rPr>
           <w:lang w:val="en-US"/>
         </w:rPr>
         <w:t xml:space="preserve"> </w:t>
       </w:r>
-      <w:proofErr w:type="spellStart"/>
       <w:r>
         <w:rPr>
           <w:lang w:val="en-US"/>
         </w:rPr>
         <w:t>hinzufügen</w:t>
       </w:r>
-      <w:proofErr w:type="spellEnd"/>
     </w:p>
     <w:p>
       <w:pPr>
@@ -266,15 +234,7 @@
         <w:jc w:val="both"/>
       </w:pPr>
       <w:r>
-        <w:t xml:space="preserve">Falls beim Tippen nach </w:t>
-      </w:r>
-      <w:proofErr w:type="spellStart"/>
-      <w:r>
-        <w:t>Win</w:t>
-      </w:r>
-      <w:proofErr w:type="spellEnd"/>
-      <w:r>
-        <w:t>-Key keine Applikationen gefunden werden:</w:t>
+        <w:t>Falls beim Tippen nach Win-Key keine Applikationen gefunden werden:</w:t>
       </w:r>
     </w:p>
     <w:p>
@@ -308,15 +268,7 @@
         <w:t>schalten</w:t>
       </w:r>
       <w:r>
-        <w:t xml:space="preserve">: Dienste &gt; Windows Update &gt; Beenden, </w:t>
-      </w:r>
-      <w:proofErr w:type="spellStart"/>
-      <w:r>
-        <w:t>Starttyp</w:t>
-      </w:r>
-      <w:proofErr w:type="spellEnd"/>
-      <w:r>
-        <w:t xml:space="preserve"> Deaktiviert</w:t>
+        <w:t>: Dienste &gt; Windows Update &gt; Beenden, Starttyp Deaktiviert</w:t>
       </w:r>
     </w:p>
     <w:p>
@@ -455,11 +407,9 @@
       <w:r>
         <w:t xml:space="preserve"> </w:t>
       </w:r>
-      <w:proofErr w:type="spellStart"/>
       <w:r>
         <w:t>timedate.cpl</w:t>
       </w:r>
-      <w:proofErr w:type="spellEnd"/>
     </w:p>
     <w:p>
       <w:pPr>
@@ -527,7 +477,6 @@
           <w:lang w:val="en-US" w:eastAsia="de-DE"/>
         </w:rPr>
       </w:pPr>
-      <w:proofErr w:type="spellStart"/>
       <w:r>
         <w:rPr>
           <w:rFonts w:eastAsia="Times New Roman"/>
@@ -535,7 +484,6 @@
         </w:rPr>
         <w:t>Akku-Analyse</w:t>
       </w:r>
-      <w:proofErr w:type="spellEnd"/>
     </w:p>
     <w:p>
       <w:pPr>
@@ -546,7 +494,6 @@
           <w:lang w:val="en-US"/>
         </w:rPr>
       </w:pPr>
-      <w:proofErr w:type="spellStart"/>
       <w:r>
         <w:rPr>
           <w:rStyle w:val="Hervorhebung"/>
@@ -554,173 +501,78 @@
           <w:i w:val="0"/>
           <w:lang w:val="en-US"/>
         </w:rPr>
-        <w:t>powercfg</w:t>
-      </w:r>
-      <w:proofErr w:type="spellEnd"/>
-      <w:r>
+        <w:t>powercfg -batteryreport -output d:\battery-report.html</w:t>
+      </w:r>
+    </w:p>
+    <w:p>
+      <w:pPr>
+        <w:rPr>
+          <w:iCs/>
+          <w:lang w:val="en-US"/>
+        </w:rPr>
+      </w:pPr>
+      <w:r>
+        <w:rPr>
+          <w:iCs/>
+          <w:lang w:val="en-US"/>
+        </w:rPr>
+        <w:t xml:space="preserve">Im battery report </w:t>
+      </w:r>
+      <w:r>
+        <w:rPr>
+          <w:lang w:val="en-US"/>
+        </w:rPr>
+        <w:t>DESIGN CAPACITY mit FULL CHARGE CAPACITY vergleichen.</w:t>
+      </w:r>
+    </w:p>
+    <w:p>
+      <w:pPr>
+        <w:pStyle w:val="berschrift2"/>
         <w:rPr>
           <w:rStyle w:val="Hervorhebung"/>
           <w:rFonts w:ascii="Consolas" w:hAnsi="Consolas"/>
           <w:i w:val="0"/>
-          <w:lang w:val="en-US"/>
-        </w:rPr>
-        <w:t xml:space="preserve"> -</w:t>
-      </w:r>
-      <w:proofErr w:type="spellStart"/>
+        </w:rPr>
+      </w:pPr>
       <w:r>
         <w:rPr>
           <w:rStyle w:val="Hervorhebung"/>
           <w:rFonts w:ascii="Consolas" w:hAnsi="Consolas"/>
           <w:i w:val="0"/>
-          <w:lang w:val="en-US"/>
-        </w:rPr>
-        <w:t>batteryreport</w:t>
-      </w:r>
-      <w:proofErr w:type="spellEnd"/>
-      <w:r>
+        </w:rPr>
+        <w:t>Alternative:</w:t>
+      </w:r>
+    </w:p>
+    <w:p>
+      <w:pPr>
         <w:rPr>
           <w:rStyle w:val="Hervorhebung"/>
           <w:rFonts w:ascii="Consolas" w:hAnsi="Consolas"/>
           <w:i w:val="0"/>
-          <w:lang w:val="en-US"/>
-        </w:rPr>
-        <w:t xml:space="preserve"> -output d:\battery-report.html</w:t>
-      </w:r>
-    </w:p>
-    <w:p>
-      <w:pPr>
-        <w:rPr>
-          <w:iCs/>
-          <w:lang w:val="en-US"/>
-        </w:rPr>
-      </w:pPr>
-      <w:proofErr w:type="spellStart"/>
-      <w:r>
-        <w:rPr>
-          <w:iCs/>
-          <w:lang w:val="en-US"/>
-        </w:rPr>
-        <w:t>Im</w:t>
-      </w:r>
-      <w:proofErr w:type="spellEnd"/>
-      <w:r>
-        <w:rPr>
-          <w:iCs/>
-          <w:lang w:val="en-US"/>
-        </w:rPr>
-        <w:t xml:space="preserve"> battery report </w:t>
-      </w:r>
-      <w:r>
-        <w:rPr>
-          <w:lang w:val="en-US"/>
-        </w:rPr>
-        <w:t xml:space="preserve">DESIGN CAPACITY </w:t>
-      </w:r>
-      <w:proofErr w:type="spellStart"/>
-      <w:r>
-        <w:rPr>
-          <w:lang w:val="en-US"/>
-        </w:rPr>
-        <w:t>mit</w:t>
-      </w:r>
-      <w:proofErr w:type="spellEnd"/>
-      <w:r>
-        <w:rPr>
-          <w:lang w:val="en-US"/>
-        </w:rPr>
-        <w:t xml:space="preserve"> FULL CHARGE CAPACITY </w:t>
-      </w:r>
-      <w:proofErr w:type="spellStart"/>
-      <w:r>
-        <w:rPr>
-          <w:lang w:val="en-US"/>
-        </w:rPr>
-        <w:t>vergleichen</w:t>
-      </w:r>
-      <w:proofErr w:type="spellEnd"/>
-      <w:r>
-        <w:rPr>
-          <w:lang w:val="en-US"/>
-        </w:rPr>
-        <w:t>.</w:t>
-      </w:r>
-    </w:p>
-    <w:p>
-      <w:pPr>
-        <w:pStyle w:val="berschrift2"/>
+        </w:rPr>
+      </w:pPr>
+      <w:r>
         <w:rPr>
           <w:rStyle w:val="Hervorhebung"/>
           <w:rFonts w:ascii="Consolas" w:hAnsi="Consolas"/>
           <w:i w:val="0"/>
         </w:rPr>
-      </w:pPr>
+        <w:t xml:space="preserve">powercfg -energy -output </w:t>
+      </w:r>
       <w:r>
         <w:rPr>
           <w:rStyle w:val="Hervorhebung"/>
           <w:rFonts w:ascii="Consolas" w:hAnsi="Consolas"/>
           <w:i w:val="0"/>
         </w:rPr>
-        <w:t>Alternative:</w:t>
-      </w:r>
-    </w:p>
-    <w:p>
-      <w:pPr>
+        <w:t>d</w:t>
+      </w:r>
+      <w:r>
         <w:rPr>
           <w:rStyle w:val="Hervorhebung"/>
           <w:rFonts w:ascii="Consolas" w:hAnsi="Consolas"/>
           <w:i w:val="0"/>
         </w:rPr>
-      </w:pPr>
-      <w:proofErr w:type="spellStart"/>
-      <w:r>
-        <w:rPr>
-          <w:rStyle w:val="Hervorhebung"/>
-          <w:rFonts w:ascii="Consolas" w:hAnsi="Consolas"/>
-          <w:i w:val="0"/>
-        </w:rPr>
-        <w:t>powercfg</w:t>
-      </w:r>
-      <w:proofErr w:type="spellEnd"/>
-      <w:r>
-        <w:rPr>
-          <w:rStyle w:val="Hervorhebung"/>
-          <w:rFonts w:ascii="Consolas" w:hAnsi="Consolas"/>
-          <w:i w:val="0"/>
-        </w:rPr>
-        <w:t xml:space="preserve"> -</w:t>
-      </w:r>
-      <w:proofErr w:type="spellStart"/>
-      <w:r>
-        <w:rPr>
-          <w:rStyle w:val="Hervorhebung"/>
-          <w:rFonts w:ascii="Consolas" w:hAnsi="Consolas"/>
-          <w:i w:val="0"/>
-        </w:rPr>
-        <w:t>energy</w:t>
-      </w:r>
-      <w:proofErr w:type="spellEnd"/>
-      <w:r>
-        <w:rPr>
-          <w:rStyle w:val="Hervorhebung"/>
-          <w:rFonts w:ascii="Consolas" w:hAnsi="Consolas"/>
-          <w:i w:val="0"/>
-        </w:rPr>
-        <w:t xml:space="preserve"> -output </w:t>
-      </w:r>
-      <w:r>
-        <w:rPr>
-          <w:rStyle w:val="Hervorhebung"/>
-          <w:rFonts w:ascii="Consolas" w:hAnsi="Consolas"/>
-          <w:i w:val="0"/>
-        </w:rPr>
-        <w:t>d</w:t>
-      </w:r>
-      <w:r>
-        <w:rPr>
-          <w:rStyle w:val="Hervorhebung"/>
-          <w:rFonts w:ascii="Consolas" w:hAnsi="Consolas"/>
-          <w:i w:val="0"/>
-        </w:rPr>
         <w:t>:\energiebericht.html</w:t>
       </w:r>
     </w:p>
@@ -734,13 +586,8 @@
       <w:r>
         <w:t xml:space="preserve">Im Energiebericht nach </w:t>
       </w:r>
-      <w:proofErr w:type="spellStart"/>
-      <w:r>
-        <w:t>Akku:Akkuinformationen</w:t>
-      </w:r>
-      <w:proofErr w:type="spellEnd"/>
-      <w:r>
-        <w:t xml:space="preserve"> suchen und die Werte </w:t>
+      <w:r>
+        <w:t xml:space="preserve">Akku:Akkuinformationen suchen und die Werte </w:t>
       </w:r>
       <w:r>
         <w:rPr>
@@ -769,7 +616,7 @@
       <w:pPr>
         <w:jc w:val="both"/>
         <w:rPr>
-          <w:rStyle w:val="detail-name"/>
+          <w:rStyle w:val="Hyperlink"/>
           <w:lang w:val="en-US"/>
         </w:rPr>
       </w:pPr>
@@ -795,9 +642,11 @@
           <w:color w:val="365F91" w:themeColor="accent1" w:themeShade="BF"/>
           <w:sz w:val="28"/>
           <w:szCs w:val="28"/>
-          <w:lang w:val="en-US"/>
-        </w:rPr>
-      </w:pPr>
+        </w:rPr>
+      </w:pPr>
+      <w:r>
+        <w:t>Entsprechende Keyboards können über „Programme hinzufügen oder entfernen“ entfernt werden.</w:t>
+      </w:r>
     </w:p>
     <w:p>
       <w:pPr>
@@ -823,15 +672,7 @@
         <w:jc w:val="both"/>
       </w:pPr>
       <w:r>
-        <w:t xml:space="preserve">Die folgenden Einstellungen greifen nur, wenn die jeweiligen Applikationen auch lange Dateinamen unterstützen. Dies muss ggf. separat konfiguriert werden (z.B. für </w:t>
-      </w:r>
-      <w:proofErr w:type="spellStart"/>
-      <w:r>
-        <w:t>git</w:t>
-      </w:r>
-      <w:proofErr w:type="spellEnd"/>
-      <w:r>
-        <w:t>), manche Anwendungen können dies auch nicht.</w:t>
+        <w:t>Die folgenden Einstellungen greifen nur, wenn die jeweiligen Applikationen auch lange Dateinamen unterstützen. Dies muss ggf. separat konfiguriert werden (z.B. für git), manche Anwendungen können dies auch nicht.</w:t>
       </w:r>
     </w:p>
     <w:p>
@@ -842,21 +683,12 @@
           <w:lang w:eastAsia="de-DE"/>
         </w:rPr>
       </w:pPr>
-      <w:proofErr w:type="spellStart"/>
       <w:r>
         <w:rPr>
           <w:rFonts w:eastAsia="Times New Roman"/>
           <w:lang w:eastAsia="de-DE"/>
         </w:rPr>
-        <w:t>Win</w:t>
-      </w:r>
-      <w:proofErr w:type="spellEnd"/>
-      <w:r>
-        <w:rPr>
-          <w:rFonts w:eastAsia="Times New Roman"/>
-          <w:lang w:eastAsia="de-DE"/>
-        </w:rPr>
-        <w:t xml:space="preserve"> 10 Pro</w:t>
+        <w:t>Win 10 Pro</w:t>
       </w:r>
     </w:p>
     <w:p>
@@ -871,7 +703,6 @@
           <w:lang w:eastAsia="de-DE"/>
         </w:rPr>
       </w:pPr>
-      <w:proofErr w:type="spellStart"/>
       <w:r>
         <w:rPr>
           <w:rFonts w:ascii="Consolas" w:eastAsia="Times New Roman" w:hAnsi="Consolas"/>
@@ -886,7 +717,6 @@
         </w:rPr>
         <w:t>pedit</w:t>
       </w:r>
-      <w:proofErr w:type="spellEnd"/>
       <w:r>
         <w:rPr>
           <w:rFonts w:eastAsia="Times New Roman"/>
@@ -953,69 +783,64 @@
           <w:rFonts w:eastAsia="Times New Roman"/>
           <w:lang w:val="en-US" w:eastAsia="de-DE"/>
         </w:rPr>
-        <w:t xml:space="preserve">Optional </w:t>
-      </w:r>
-      <w:proofErr w:type="spellStart"/>
+        <w:t xml:space="preserve">Optional über </w:t>
+      </w:r>
       <w:r>
         <w:rPr>
           <w:rFonts w:eastAsia="Times New Roman"/>
           <w:lang w:val="en-US" w:eastAsia="de-DE"/>
         </w:rPr>
-        <w:t>über</w:t>
-      </w:r>
-      <w:proofErr w:type="spellEnd"/>
+        <w:t xml:space="preserve">Shell: </w:t>
+      </w:r>
+      <w:r>
+        <w:rPr>
+          <w:rFonts w:ascii="Consolas" w:eastAsia="Times New Roman" w:hAnsi="Consolas"/>
+          <w:lang w:val="en-US" w:eastAsia="de-DE"/>
+        </w:rPr>
+        <w:t>gpupdate /target:computer /force</w:t>
+      </w:r>
       <w:r>
         <w:rPr>
           <w:rFonts w:eastAsia="Times New Roman"/>
           <w:lang w:val="en-US" w:eastAsia="de-DE"/>
         </w:rPr>
-        <w:t xml:space="preserve"> </w:t>
-      </w:r>
-      <w:r>
+        <w:t>]</w:t>
+      </w:r>
+    </w:p>
+    <w:p>
+      <w:pPr>
+        <w:pStyle w:val="Listenabsatz"/>
+        <w:numPr>
+          <w:ilvl w:val="0"/>
+          <w:numId w:val="4"/>
+        </w:numPr>
         <w:rPr>
           <w:rFonts w:eastAsia="Times New Roman"/>
           <w:lang w:val="en-US" w:eastAsia="de-DE"/>
         </w:rPr>
-        <w:t xml:space="preserve">Shell: </w:t>
-      </w:r>
-      <w:proofErr w:type="spellStart"/>
-      <w:r>
-        <w:rPr>
-          <w:rFonts w:ascii="Consolas" w:eastAsia="Times New Roman" w:hAnsi="Consolas"/>
-          <w:lang w:val="en-US" w:eastAsia="de-DE"/>
-        </w:rPr>
-        <w:t>gpupdate</w:t>
-      </w:r>
-      <w:proofErr w:type="spellEnd"/>
-      <w:r>
-        <w:rPr>
-          <w:rFonts w:ascii="Consolas" w:eastAsia="Times New Roman" w:hAnsi="Consolas"/>
-          <w:lang w:val="en-US" w:eastAsia="de-DE"/>
-        </w:rPr>
-        <w:t xml:space="preserve"> /</w:t>
-      </w:r>
-      <w:proofErr w:type="spellStart"/>
-      <w:r>
-        <w:rPr>
-          <w:rFonts w:ascii="Consolas" w:eastAsia="Times New Roman" w:hAnsi="Consolas"/>
-          <w:lang w:val="en-US" w:eastAsia="de-DE"/>
-        </w:rPr>
-        <w:t>target:computer</w:t>
-      </w:r>
-      <w:proofErr w:type="spellEnd"/>
-      <w:r>
-        <w:rPr>
-          <w:rFonts w:ascii="Consolas" w:eastAsia="Times New Roman" w:hAnsi="Consolas"/>
-          <w:lang w:val="en-US" w:eastAsia="de-DE"/>
-        </w:rPr>
-        <w:t xml:space="preserve"> /force</w:t>
-      </w:r>
+      </w:pPr>
       <w:r>
         <w:rPr>
           <w:rFonts w:eastAsia="Times New Roman"/>
           <w:lang w:val="en-US" w:eastAsia="de-DE"/>
         </w:rPr>
-        <w:t>]</w:t>
+        <w:t xml:space="preserve">Abmelden und wieder anmelden </w:t>
+      </w:r>
+    </w:p>
+    <w:p>
+      <w:pPr>
+        <w:pStyle w:val="berschrift2"/>
+        <w:rPr>
+          <w:rFonts w:eastAsia="Times New Roman"/>
+          <w:lang w:eastAsia="de-DE"/>
+        </w:rPr>
+      </w:pPr>
+      <w:r>
+        <w:rPr>
+          <w:rFonts w:eastAsia="Times New Roman"/>
+          <w:lang w:eastAsia="de-DE"/>
+        </w:rPr>
+        <w:t>Win 10 Home</w:t>
       </w:r>
     </w:p>
     <w:p>
@@ -1027,229 +852,114 @@
         </w:numPr>
         <w:rPr>
           <w:rFonts w:eastAsia="Times New Roman"/>
+          <w:lang w:eastAsia="de-DE"/>
+        </w:rPr>
+      </w:pPr>
+      <w:r>
+        <w:rPr>
+          <w:rFonts w:ascii="Consolas" w:eastAsia="Times New Roman" w:hAnsi="Consolas"/>
+          <w:lang w:eastAsia="de-DE"/>
+        </w:rPr>
+        <w:t>r</w:t>
+      </w:r>
+      <w:r>
+        <w:rPr>
+          <w:rFonts w:ascii="Consolas" w:eastAsia="Times New Roman" w:hAnsi="Consolas"/>
+          <w:lang w:eastAsia="de-DE"/>
+        </w:rPr>
+        <w:t>egedit</w:t>
+      </w:r>
+      <w:r>
+        <w:rPr>
+          <w:rFonts w:eastAsia="Times New Roman"/>
+          <w:lang w:eastAsia="de-DE"/>
+        </w:rPr>
+        <w:t xml:space="preserve"> starten</w:t>
+      </w:r>
+    </w:p>
+    <w:p>
+      <w:pPr>
+        <w:pStyle w:val="Listenabsatz"/>
+        <w:numPr>
+          <w:ilvl w:val="0"/>
+          <w:numId w:val="4"/>
+        </w:numPr>
+        <w:rPr>
+          <w:rFonts w:ascii="Consolas" w:eastAsia="Times New Roman" w:hAnsi="Consolas" w:cstheme="minorHAnsi"/>
           <w:lang w:val="en-US" w:eastAsia="de-DE"/>
         </w:rPr>
       </w:pPr>
-      <w:proofErr w:type="spellStart"/>
-      <w:r>
+      <w:r>
+        <w:rPr>
+          <w:rFonts w:ascii="Consolas" w:eastAsia="Times New Roman" w:hAnsi="Consolas" w:cstheme="minorHAnsi"/>
+          <w:lang w:val="en-US" w:eastAsia="de-DE"/>
+        </w:rPr>
+        <w:t>HKLM\SYSTEM\CurrentControlSet\Control\FileSystem</w:t>
+      </w:r>
+    </w:p>
+    <w:p>
+      <w:pPr>
+        <w:pStyle w:val="Listenabsatz"/>
+        <w:numPr>
+          <w:ilvl w:val="1"/>
+          <w:numId w:val="4"/>
+        </w:numPr>
+        <w:rPr>
+          <w:rFonts w:eastAsia="Times New Roman" w:cstheme="minorHAnsi"/>
+          <w:lang w:val="en-US" w:eastAsia="de-DE"/>
+        </w:rPr>
+      </w:pPr>
+      <w:r>
+        <w:rPr>
+          <w:rFonts w:eastAsia="Times New Roman" w:cstheme="minorHAnsi"/>
+          <w:lang w:val="en-US" w:eastAsia="de-DE"/>
+        </w:rPr>
+        <w:t xml:space="preserve">Key </w:t>
+      </w:r>
+      <w:r>
+        <w:rPr>
+          <w:rFonts w:ascii="Consolas" w:eastAsia="Times New Roman" w:hAnsi="Consolas" w:cstheme="minorHAnsi"/>
+          <w:lang w:val="en-US" w:eastAsia="de-DE"/>
+        </w:rPr>
+        <w:t>LongPathsEnabled</w:t>
+      </w:r>
+      <w:r>
+        <w:rPr>
+          <w:rFonts w:eastAsia="Times New Roman" w:cstheme="minorHAnsi"/>
+          <w:lang w:val="en-US" w:eastAsia="de-DE"/>
+        </w:rPr>
+        <w:t xml:space="preserve">: </w:t>
+      </w:r>
+      <w:r>
+        <w:rPr>
+          <w:rFonts w:ascii="Consolas" w:eastAsia="Times New Roman" w:hAnsi="Consolas" w:cstheme="minorHAnsi"/>
+          <w:lang w:val="en-US" w:eastAsia="de-DE"/>
+        </w:rPr>
+        <w:t>REG_DWORD</w:t>
+      </w:r>
+      <w:r>
+        <w:rPr>
+          <w:rFonts w:eastAsia="Times New Roman" w:cstheme="minorHAnsi"/>
+          <w:lang w:val="en-US" w:eastAsia="de-DE"/>
+        </w:rPr>
+        <w:t xml:space="preserve"> = 1</w:t>
+      </w:r>
+    </w:p>
+    <w:p>
+      <w:pPr>
+        <w:pStyle w:val="berschrift2"/>
         <w:rPr>
           <w:rFonts w:eastAsia="Times New Roman"/>
           <w:lang w:val="en-US" w:eastAsia="de-DE"/>
         </w:rPr>
-        <w:t>Abmelden</w:t>
-      </w:r>
-      <w:proofErr w:type="spellEnd"/>
+      </w:pPr>
       <w:r>
         <w:rPr>
           <w:rFonts w:eastAsia="Times New Roman"/>
           <w:lang w:val="en-US" w:eastAsia="de-DE"/>
         </w:rPr>
-        <w:t xml:space="preserve"> und </w:t>
-      </w:r>
-      <w:proofErr w:type="spellStart"/>
-      <w:r>
-        <w:rPr>
-          <w:rFonts w:eastAsia="Times New Roman"/>
-          <w:lang w:val="en-US" w:eastAsia="de-DE"/>
-        </w:rPr>
-        <w:t>wieder</w:t>
-      </w:r>
-      <w:proofErr w:type="spellEnd"/>
-      <w:r>
-        <w:rPr>
-          <w:rFonts w:eastAsia="Times New Roman"/>
-          <w:lang w:val="en-US" w:eastAsia="de-DE"/>
-        </w:rPr>
-        <w:t xml:space="preserve"> </w:t>
-      </w:r>
-      <w:proofErr w:type="spellStart"/>
-      <w:r>
-        <w:rPr>
-          <w:rFonts w:eastAsia="Times New Roman"/>
-          <w:lang w:val="en-US" w:eastAsia="de-DE"/>
-        </w:rPr>
-        <w:t>anmelden</w:t>
-      </w:r>
-      <w:proofErr w:type="spellEnd"/>
-      <w:r>
-        <w:rPr>
-          <w:rFonts w:eastAsia="Times New Roman"/>
-          <w:lang w:val="en-US" w:eastAsia="de-DE"/>
-        </w:rPr>
-        <w:t xml:space="preserve"> </w:t>
-      </w:r>
-    </w:p>
-    <w:p>
-      <w:pPr>
-        <w:pStyle w:val="berschrift2"/>
-        <w:rPr>
-          <w:rFonts w:eastAsia="Times New Roman"/>
-          <w:lang w:eastAsia="de-DE"/>
-        </w:rPr>
-      </w:pPr>
-      <w:proofErr w:type="spellStart"/>
-      <w:r>
-        <w:rPr>
-          <w:rFonts w:eastAsia="Times New Roman"/>
-          <w:lang w:eastAsia="de-DE"/>
-        </w:rPr>
-        <w:t>Win</w:t>
-      </w:r>
-      <w:proofErr w:type="spellEnd"/>
-      <w:r>
-        <w:rPr>
-          <w:rFonts w:eastAsia="Times New Roman"/>
-          <w:lang w:eastAsia="de-DE"/>
-        </w:rPr>
-        <w:t xml:space="preserve"> 10 Home</w:t>
-      </w:r>
-    </w:p>
-    <w:p>
-      <w:pPr>
-        <w:pStyle w:val="Listenabsatz"/>
-        <w:numPr>
-          <w:ilvl w:val="0"/>
-          <w:numId w:val="4"/>
-        </w:numPr>
-        <w:rPr>
-          <w:rFonts w:eastAsia="Times New Roman"/>
-          <w:lang w:eastAsia="de-DE"/>
-        </w:rPr>
-      </w:pPr>
-      <w:r>
-        <w:rPr>
-          <w:rFonts w:ascii="Consolas" w:eastAsia="Times New Roman" w:hAnsi="Consolas"/>
-          <w:lang w:eastAsia="de-DE"/>
-        </w:rPr>
-        <w:t>r</w:t>
-      </w:r>
-      <w:r>
-        <w:rPr>
-          <w:rFonts w:ascii="Consolas" w:eastAsia="Times New Roman" w:hAnsi="Consolas"/>
-          <w:lang w:eastAsia="de-DE"/>
-        </w:rPr>
-        <w:t>egedit</w:t>
-      </w:r>
-      <w:r>
-        <w:rPr>
-          <w:rFonts w:eastAsia="Times New Roman"/>
-          <w:lang w:eastAsia="de-DE"/>
-        </w:rPr>
-        <w:t xml:space="preserve"> starten</w:t>
-      </w:r>
-    </w:p>
-    <w:p>
-      <w:pPr>
-        <w:pStyle w:val="Listenabsatz"/>
-        <w:numPr>
-          <w:ilvl w:val="0"/>
-          <w:numId w:val="4"/>
-        </w:numPr>
-        <w:rPr>
-          <w:rFonts w:ascii="Consolas" w:eastAsia="Times New Roman" w:hAnsi="Consolas" w:cstheme="minorHAnsi"/>
-          <w:lang w:val="en-US" w:eastAsia="de-DE"/>
-        </w:rPr>
-      </w:pPr>
-      <w:r>
-        <w:rPr>
-          <w:rFonts w:ascii="Consolas" w:eastAsia="Times New Roman" w:hAnsi="Consolas" w:cstheme="minorHAnsi"/>
-          <w:lang w:val="en-US" w:eastAsia="de-DE"/>
-        </w:rPr>
-        <w:t>HKLM\SYSTEM\</w:t>
-      </w:r>
-      <w:proofErr w:type="spellStart"/>
-      <w:r>
-        <w:rPr>
-          <w:rFonts w:ascii="Consolas" w:eastAsia="Times New Roman" w:hAnsi="Consolas" w:cstheme="minorHAnsi"/>
-          <w:lang w:val="en-US" w:eastAsia="de-DE"/>
-        </w:rPr>
-        <w:t>CurrentControlSet</w:t>
-      </w:r>
-      <w:proofErr w:type="spellEnd"/>
-      <w:r>
-        <w:rPr>
-          <w:rFonts w:ascii="Consolas" w:eastAsia="Times New Roman" w:hAnsi="Consolas" w:cstheme="minorHAnsi"/>
-          <w:lang w:val="en-US" w:eastAsia="de-DE"/>
-        </w:rPr>
-        <w:t>\Control\</w:t>
-      </w:r>
-      <w:proofErr w:type="spellStart"/>
-      <w:r>
-        <w:rPr>
-          <w:rFonts w:ascii="Consolas" w:eastAsia="Times New Roman" w:hAnsi="Consolas" w:cstheme="minorHAnsi"/>
-          <w:lang w:val="en-US" w:eastAsia="de-DE"/>
-        </w:rPr>
-        <w:t>FileSystem</w:t>
-      </w:r>
-      <w:proofErr w:type="spellEnd"/>
-    </w:p>
-    <w:p>
-      <w:pPr>
-        <w:pStyle w:val="Listenabsatz"/>
-        <w:numPr>
-          <w:ilvl w:val="1"/>
-          <w:numId w:val="4"/>
-        </w:numPr>
-        <w:rPr>
-          <w:rFonts w:eastAsia="Times New Roman" w:cstheme="minorHAnsi"/>
-          <w:lang w:val="en-US" w:eastAsia="de-DE"/>
-        </w:rPr>
-      </w:pPr>
-      <w:r>
-        <w:rPr>
-          <w:rFonts w:eastAsia="Times New Roman" w:cstheme="minorHAnsi"/>
-          <w:lang w:val="en-US" w:eastAsia="de-DE"/>
-        </w:rPr>
-        <w:t xml:space="preserve">Key </w:t>
-      </w:r>
-      <w:proofErr w:type="spellStart"/>
-      <w:r>
-        <w:rPr>
-          <w:rFonts w:ascii="Consolas" w:eastAsia="Times New Roman" w:hAnsi="Consolas" w:cstheme="minorHAnsi"/>
-          <w:lang w:val="en-US" w:eastAsia="de-DE"/>
-        </w:rPr>
-        <w:t>LongPathsEnabled</w:t>
-      </w:r>
-      <w:proofErr w:type="spellEnd"/>
-      <w:r>
-        <w:rPr>
-          <w:rFonts w:eastAsia="Times New Roman" w:cstheme="minorHAnsi"/>
-          <w:lang w:val="en-US" w:eastAsia="de-DE"/>
-        </w:rPr>
-        <w:t xml:space="preserve">: </w:t>
-      </w:r>
-      <w:r>
-        <w:rPr>
-          <w:rFonts w:ascii="Consolas" w:eastAsia="Times New Roman" w:hAnsi="Consolas" w:cstheme="minorHAnsi"/>
-          <w:lang w:val="en-US" w:eastAsia="de-DE"/>
-        </w:rPr>
-        <w:t>REG_DWORD</w:t>
-      </w:r>
-      <w:r>
-        <w:rPr>
-          <w:rFonts w:eastAsia="Times New Roman" w:cstheme="minorHAnsi"/>
-          <w:lang w:val="en-US" w:eastAsia="de-DE"/>
-        </w:rPr>
-        <w:t xml:space="preserve"> = 1</w:t>
-      </w:r>
-    </w:p>
-    <w:p>
-      <w:pPr>
-        <w:pStyle w:val="berschrift2"/>
-        <w:rPr>
-          <w:rFonts w:eastAsia="Times New Roman"/>
-          <w:lang w:val="en-US" w:eastAsia="de-DE"/>
-        </w:rPr>
-      </w:pPr>
-      <w:proofErr w:type="spellStart"/>
-      <w:r>
-        <w:rPr>
-          <w:rFonts w:eastAsia="Times New Roman"/>
-          <w:lang w:val="en-US" w:eastAsia="de-DE"/>
-        </w:rPr>
         <w:t>Referenzen</w:t>
       </w:r>
-      <w:proofErr w:type="spellEnd"/>
     </w:p>
     <w:p>
       <w:pPr>
@@ -1686,9 +1396,18 @@
           <w:szCs w:val="24"/>
           <w:lang w:eastAsia="de-DE"/>
         </w:rPr>
-        <w:t>/</w:t>
-      </w:r>
-      <w:proofErr w:type="spellStart"/>
+        <w:t>/as</w:t>
+      </w:r>
+      <w:r>
+        <w:rPr>
+          <w:rFonts w:eastAsia="Times New Roman" w:cstheme="minorHAnsi"/>
+          <w:color w:val="151515"/>
+          <w:sz w:val="24"/>
+          <w:szCs w:val="24"/>
+          <w:lang w:eastAsia="de-DE"/>
+        </w:rPr>
+        <w:t xml:space="preserve"> für „System“, </w:t>
+      </w:r>
       <w:r>
         <w:rPr>
           <w:rFonts w:ascii="Consolas" w:eastAsia="Times New Roman" w:hAnsi="Consolas" w:cstheme="minorHAnsi"/>
@@ -1696,9 +1415,8 @@
           <w:szCs w:val="24"/>
           <w:lang w:eastAsia="de-DE"/>
         </w:rPr>
-        <w:t>as</w:t>
-      </w:r>
-      <w:proofErr w:type="spellEnd"/>
+        <w:t>/ar</w:t>
+      </w:r>
       <w:r>
         <w:rPr>
           <w:rFonts w:eastAsia="Times New Roman" w:cstheme="minorHAnsi"/>
@@ -1707,7 +1425,7 @@
           <w:szCs w:val="24"/>
           <w:lang w:eastAsia="de-DE"/>
         </w:rPr>
-        <w:t xml:space="preserve"> für „System“, </w:t>
+        <w:t xml:space="preserve"> für „schreibgeschützt“ oder </w:t>
       </w:r>
       <w:r>
         <w:rPr>
@@ -1716,49 +1434,8 @@
           <w:szCs w:val="24"/>
           <w:lang w:eastAsia="de-DE"/>
         </w:rPr>
-        <w:t>/</w:t>
-      </w:r>
-      <w:proofErr w:type="spellStart"/>
-      <w:r>
-        <w:rPr>
-          <w:rFonts w:ascii="Consolas" w:eastAsia="Times New Roman" w:hAnsi="Consolas" w:cstheme="minorHAnsi"/>
-          <w:color w:val="151515"/>
-          <w:szCs w:val="24"/>
-          <w:lang w:eastAsia="de-DE"/>
-        </w:rPr>
-        <w:t>ar</w:t>
-      </w:r>
-      <w:proofErr w:type="spellEnd"/>
-      <w:r>
-        <w:rPr>
-          <w:rFonts w:eastAsia="Times New Roman" w:cstheme="minorHAnsi"/>
-          <w:color w:val="151515"/>
-          <w:sz w:val="24"/>
-          <w:szCs w:val="24"/>
-          <w:lang w:eastAsia="de-DE"/>
-        </w:rPr>
-        <w:t xml:space="preserve"> für „schreibgeschützt“ oder </w:t>
-      </w:r>
-      <w:r>
-        <w:rPr>
-          <w:rFonts w:ascii="Consolas" w:eastAsia="Times New Roman" w:hAnsi="Consolas" w:cstheme="minorHAnsi"/>
-          <w:color w:val="151515"/>
-          <w:szCs w:val="24"/>
-          <w:lang w:eastAsia="de-DE"/>
-        </w:rPr>
-        <w:t>/</w:t>
-      </w:r>
-      <w:proofErr w:type="spellStart"/>
-      <w:r>
-        <w:rPr>
-          <w:rFonts w:ascii="Consolas" w:eastAsia="Times New Roman" w:hAnsi="Consolas" w:cstheme="minorHAnsi"/>
-          <w:color w:val="151515"/>
-          <w:szCs w:val="24"/>
-          <w:lang w:eastAsia="de-DE"/>
-        </w:rPr>
-        <w:t>aa</w:t>
-      </w:r>
-      <w:proofErr w:type="spellEnd"/>
+        <w:t>/aa</w:t>
+      </w:r>
       <w:r>
         <w:rPr>
           <w:rFonts w:eastAsia="Times New Roman" w:cstheme="minorHAnsi"/>
@@ -1848,29 +1525,7 @@
           <w:szCs w:val="24"/>
           <w:lang w:eastAsia="de-DE"/>
         </w:rPr>
-        <w:t xml:space="preserve">Will man nicht nur eine Liste bestimmter Dateien anzeigen, sondern mit ihnen auch gleich etwas anfangen, sie etwa kopieren oder löschen, so kann man das Ergebnis der Suche mit dem Befehl </w:t>
-      </w:r>
-      <w:proofErr w:type="spellStart"/>
-      <w:r>
-        <w:rPr>
-          <w:rFonts w:eastAsia="Times New Roman" w:cstheme="minorHAnsi"/>
-          <w:color w:val="151515"/>
-          <w:sz w:val="24"/>
-          <w:szCs w:val="24"/>
-          <w:lang w:eastAsia="de-DE"/>
-        </w:rPr>
-        <w:t>for</w:t>
-      </w:r>
-      <w:proofErr w:type="spellEnd"/>
-      <w:r>
-        <w:rPr>
-          <w:rFonts w:eastAsia="Times New Roman" w:cstheme="minorHAnsi"/>
-          <w:color w:val="151515"/>
-          <w:sz w:val="24"/>
-          <w:szCs w:val="24"/>
-          <w:lang w:eastAsia="de-DE"/>
-        </w:rPr>
-        <w:t xml:space="preserve"> an weitere Kommandos verfüttern:</w:t>
+        <w:t>Will man nicht nur eine Liste bestimmter Dateien anzeigen, sondern mit ihnen auch gleich etwas anfangen, sie etwa kopieren oder löschen, so kann man das Ergebnis der Suche mit dem Befehl for an weitere Kommandos verfüttern:</w:t>
       </w:r>
     </w:p>
     <w:p>
@@ -1913,29 +1568,7 @@
           <w:szCs w:val="23"/>
           <w:lang w:val="en-US" w:eastAsia="de-DE"/>
         </w:rPr>
-        <w:t>for /f "tokens=*" %d in ('</w:t>
-      </w:r>
-      <w:proofErr w:type="spellStart"/>
-      <w:r>
-        <w:rPr>
-          <w:rFonts w:ascii="Consolas" w:eastAsia="Times New Roman" w:hAnsi="Consolas" w:cs="Courier New"/>
-          <w:color w:val="151515"/>
-          <w:sz w:val="23"/>
-          <w:szCs w:val="23"/>
-          <w:lang w:val="en-US" w:eastAsia="de-DE"/>
-        </w:rPr>
-        <w:t>dir</w:t>
-      </w:r>
-      <w:proofErr w:type="spellEnd"/>
-      <w:r>
-        <w:rPr>
-          <w:rFonts w:ascii="Consolas" w:eastAsia="Times New Roman" w:hAnsi="Consolas" w:cs="Courier New"/>
-          <w:color w:val="151515"/>
-          <w:sz w:val="23"/>
-          <w:szCs w:val="23"/>
-          <w:lang w:val="en-US" w:eastAsia="de-DE"/>
-        </w:rPr>
-        <w:t xml:space="preserve"> /ah /s /b C:\Daten') do (</w:t>
+        <w:t>for /f "tokens=*" %d in ('dir /ah /s /b C:\Daten') do (</w:t>
       </w:r>
     </w:p>
     <w:p>
@@ -1970,7 +1603,6 @@
           <w:lang w:eastAsia="de-DE"/>
         </w:rPr>
       </w:pPr>
-      <w:proofErr w:type="spellStart"/>
       <w:r>
         <w:rPr>
           <w:rFonts w:ascii="Consolas" w:eastAsia="Times New Roman" w:hAnsi="Consolas" w:cs="Courier New"/>
@@ -1979,18 +1611,7 @@
           <w:szCs w:val="23"/>
           <w:lang w:eastAsia="de-DE"/>
         </w:rPr>
-        <w:t>tuwas</w:t>
-      </w:r>
-      <w:proofErr w:type="spellEnd"/>
-      <w:r>
-        <w:rPr>
-          <w:rFonts w:ascii="Consolas" w:eastAsia="Times New Roman" w:hAnsi="Consolas" w:cs="Courier New"/>
-          <w:color w:val="151515"/>
-          <w:sz w:val="23"/>
-          <w:szCs w:val="23"/>
-          <w:lang w:eastAsia="de-DE"/>
-        </w:rPr>
-        <w:t xml:space="preserve"> "%d" )</w:t>
+        <w:t>tuwas "%d" )</w:t>
       </w:r>
     </w:p>
     <w:p>
@@ -2061,9 +1682,18 @@
           <w:szCs w:val="24"/>
           <w:lang w:eastAsia="de-DE"/>
         </w:rPr>
-        <w:t>"</w:t>
-      </w:r>
-      <w:proofErr w:type="spellStart"/>
+        <w:t>"tokens=*"</w:t>
+      </w:r>
+      <w:r>
+        <w:rPr>
+          <w:rFonts w:eastAsia="Times New Roman" w:cstheme="minorHAnsi"/>
+          <w:color w:val="151515"/>
+          <w:sz w:val="24"/>
+          <w:szCs w:val="24"/>
+          <w:lang w:eastAsia="de-DE"/>
+        </w:rPr>
+        <w:t xml:space="preserve"> sagt dem </w:t>
+      </w:r>
       <w:r>
         <w:rPr>
           <w:rFonts w:ascii="Consolas" w:eastAsia="Times New Roman" w:hAnsi="Consolas" w:cstheme="minorHAnsi"/>
@@ -2071,9 +1701,18 @@
           <w:szCs w:val="24"/>
           <w:lang w:eastAsia="de-DE"/>
         </w:rPr>
-        <w:t>tokens</w:t>
-      </w:r>
-      <w:proofErr w:type="spellEnd"/>
+        <w:t>for</w:t>
+      </w:r>
+      <w:r>
+        <w:rPr>
+          <w:rFonts w:eastAsia="Times New Roman" w:cstheme="minorHAnsi"/>
+          <w:color w:val="151515"/>
+          <w:sz w:val="24"/>
+          <w:szCs w:val="24"/>
+          <w:lang w:eastAsia="de-DE"/>
+        </w:rPr>
+        <w:t xml:space="preserve">-Befehl, dass er Dateinamen nicht an eventuellen Leerzeichen trennen soll. An die Stelle von </w:t>
+      </w:r>
       <w:r>
         <w:rPr>
           <w:rFonts w:ascii="Consolas" w:eastAsia="Times New Roman" w:hAnsi="Consolas" w:cstheme="minorHAnsi"/>
@@ -2081,58 +1720,7 @@
           <w:szCs w:val="24"/>
           <w:lang w:eastAsia="de-DE"/>
         </w:rPr>
-        <w:t>=*"</w:t>
-      </w:r>
-      <w:r>
-        <w:rPr>
-          <w:rFonts w:eastAsia="Times New Roman" w:cstheme="minorHAnsi"/>
-          <w:color w:val="151515"/>
-          <w:sz w:val="24"/>
-          <w:szCs w:val="24"/>
-          <w:lang w:eastAsia="de-DE"/>
-        </w:rPr>
-        <w:t xml:space="preserve"> sagt dem </w:t>
-      </w:r>
-      <w:proofErr w:type="spellStart"/>
-      <w:r>
-        <w:rPr>
-          <w:rFonts w:ascii="Consolas" w:eastAsia="Times New Roman" w:hAnsi="Consolas" w:cstheme="minorHAnsi"/>
-          <w:color w:val="151515"/>
-          <w:szCs w:val="24"/>
-          <w:lang w:eastAsia="de-DE"/>
-        </w:rPr>
-        <w:t>for</w:t>
-      </w:r>
-      <w:proofErr w:type="spellEnd"/>
-      <w:r>
-        <w:rPr>
-          <w:rFonts w:eastAsia="Times New Roman" w:cstheme="minorHAnsi"/>
-          <w:color w:val="151515"/>
-          <w:sz w:val="24"/>
-          <w:szCs w:val="24"/>
-          <w:lang w:eastAsia="de-DE"/>
-        </w:rPr>
-        <w:t xml:space="preserve">-Befehl, dass er Dateinamen nicht an eventuellen Leerzeichen trennen soll. An die Stelle von </w:t>
-      </w:r>
-      <w:proofErr w:type="spellStart"/>
-      <w:r>
-        <w:rPr>
-          <w:rFonts w:ascii="Consolas" w:eastAsia="Times New Roman" w:hAnsi="Consolas" w:cstheme="minorHAnsi"/>
-          <w:color w:val="151515"/>
-          <w:szCs w:val="24"/>
-          <w:lang w:eastAsia="de-DE"/>
-        </w:rPr>
-        <w:t>tuwas</w:t>
-      </w:r>
-      <w:proofErr w:type="spellEnd"/>
-      <w:r>
-        <w:rPr>
-          <w:rFonts w:ascii="Consolas" w:eastAsia="Times New Roman" w:hAnsi="Consolas" w:cstheme="minorHAnsi"/>
-          <w:color w:val="151515"/>
-          <w:szCs w:val="24"/>
-          <w:lang w:eastAsia="de-DE"/>
-        </w:rPr>
-        <w:t xml:space="preserve"> "%d"</w:t>
+        <w:t>tuwas "%d"</w:t>
       </w:r>
       <w:r>
         <w:rPr>
@@ -2194,16 +1782,8 @@
         <w:rPr>
           <w:rFonts w:ascii="Consolas" w:hAnsi="Consolas"/>
         </w:rPr>
-        <w:t>~/.</w:t>
-      </w:r>
-      <w:proofErr w:type="spellStart"/>
-      <w:r>
-        <w:rPr>
-          <w:rFonts w:ascii="Consolas" w:hAnsi="Consolas"/>
-        </w:rPr>
-        <w:t>ssh</w:t>
-      </w:r>
-      <w:proofErr w:type="spellEnd"/>
+        <w:t>~/.ssh</w:t>
+      </w:r>
     </w:p>
     <w:p>
       <w:pPr>
@@ -2220,30 +1800,8 @@
         <w:rPr>
           <w:rFonts w:ascii="Consolas" w:hAnsi="Consolas"/>
         </w:rPr>
-        <w:t>~/bash-</w:t>
-      </w:r>
-      <w:proofErr w:type="spellStart"/>
-      <w:r>
-        <w:rPr>
-          <w:rFonts w:ascii="Consolas" w:hAnsi="Consolas"/>
-        </w:rPr>
-        <w:t>utils</w:t>
-      </w:r>
-      <w:proofErr w:type="spellEnd"/>
-      <w:r>
-        <w:rPr>
-          <w:rFonts w:ascii="Consolas" w:hAnsi="Consolas"/>
-        </w:rPr>
-        <w:t>/.</w:t>
-      </w:r>
-      <w:proofErr w:type="spellStart"/>
-      <w:r>
-        <w:rPr>
-          <w:rFonts w:ascii="Consolas" w:hAnsi="Consolas"/>
-        </w:rPr>
-        <w:t>settings</w:t>
-      </w:r>
-      <w:proofErr w:type="spellEnd"/>
+        <w:t>~/bash-utils/.settings</w:t>
+      </w:r>
     </w:p>
     <w:p>
       <w:pPr>
@@ -2256,19 +1814,9 @@
       <w:r>
         <w:t>[</w:t>
       </w:r>
-      <w:proofErr w:type="spellStart"/>
-      <w:r>
-        <w:t>MobaXterm</w:t>
-      </w:r>
-      <w:proofErr w:type="spellEnd"/>
-      <w:r>
-        <w:t xml:space="preserve"> / </w:t>
-      </w:r>
-      <w:proofErr w:type="spellStart"/>
-      <w:r>
-        <w:t>HeidiSQL</w:t>
-      </w:r>
-      <w:proofErr w:type="spellEnd"/>
+      <w:r>
+        <w:t>MobaXterm / HeidiSQL</w:t>
+      </w:r>
       <w:r>
         <w:t>]</w:t>
       </w:r>
@@ -2296,23 +1844,7 @@
         <w:t>Neuestes</w:t>
       </w:r>
       <w:r>
-        <w:t xml:space="preserve"> Image von Windows10[</w:t>
-      </w:r>
-      <w:proofErr w:type="spellStart"/>
-      <w:r>
-        <w:t>Home,Pro</w:t>
-      </w:r>
-      <w:proofErr w:type="spellEnd"/>
-      <w:r>
-        <w:t xml:space="preserve">]64Bit.iso mit </w:t>
-      </w:r>
-      <w:proofErr w:type="spellStart"/>
-      <w:r>
-        <w:t>MediaCreationTool</w:t>
-      </w:r>
-      <w:proofErr w:type="spellEnd"/>
-      <w:r>
-        <w:t xml:space="preserve"> herunterladen</w:t>
+        <w:t xml:space="preserve"> Image von Windows10[Home,Pro]64Bit.iso mit MediaCreationTool herunterladen</w:t>
       </w:r>
     </w:p>
     <w:p>
@@ -2415,27 +1947,14 @@
       <w:pPr>
         <w:pStyle w:val="Listenabsatz"/>
       </w:pPr>
-      <w:proofErr w:type="spellStart"/>
-      <w:r>
-        <w:t>cmd</w:t>
-      </w:r>
-      <w:proofErr w:type="spellEnd"/>
-      <w:r>
-        <w:t xml:space="preserve"> &gt; </w:t>
-      </w:r>
-      <w:proofErr w:type="spellStart"/>
+      <w:r>
+        <w:t xml:space="preserve">cmd &gt; </w:t>
+      </w:r>
       <w:r>
         <w:rPr>
           <w:rFonts w:ascii="Consolas" w:hAnsi="Consolas"/>
         </w:rPr>
-        <w:t>slui</w:t>
-      </w:r>
-      <w:proofErr w:type="spellEnd"/>
-      <w:r>
-        <w:rPr>
-          <w:rFonts w:ascii="Consolas" w:hAnsi="Consolas"/>
-        </w:rPr>
-        <w:t xml:space="preserve"> 4</w:t>
+        <w:t>slui 4</w:t>
       </w:r>
       <w:r>
         <w:t xml:space="preserve"> &gt; Land wählen &gt; Anrufen</w:t>
@@ -2474,15 +1993,7 @@
         <w:ind w:left="1416"/>
       </w:pPr>
       <w:r>
-        <w:t xml:space="preserve">2 (kein </w:t>
-      </w:r>
-      <w:proofErr w:type="spellStart"/>
-      <w:r>
-        <w:t>Product</w:t>
-      </w:r>
-      <w:proofErr w:type="spellEnd"/>
-      <w:r>
-        <w:t xml:space="preserve"> Key)</w:t>
+        <w:t>2 (kein Product Key)</w:t>
       </w:r>
     </w:p>
     <w:p>
@@ -2597,13 +2108,8 @@
           <w:numId w:val="6"/>
         </w:numPr>
       </w:pPr>
-      <w:proofErr w:type="spellStart"/>
-      <w:r>
-        <w:t>chocolatey</w:t>
-      </w:r>
-      <w:proofErr w:type="spellEnd"/>
-      <w:r>
-        <w:t xml:space="preserve"> (</w:t>
+      <w:r>
+        <w:t>chocolatey (</w:t>
       </w:r>
       <w:hyperlink r:id="rId11" w:history="1">
         <w:r>
@@ -2629,31 +2135,27 @@
           <w:lang w:val="en-US"/>
         </w:rPr>
       </w:pPr>
-      <w:proofErr w:type="spellStart"/>
       <w:r>
         <w:rPr>
           <w:rFonts w:ascii="Consolas" w:hAnsi="Consolas"/>
           <w:lang w:val="en-US"/>
         </w:rPr>
-        <w:t>cinst</w:t>
-      </w:r>
-      <w:proofErr w:type="spellEnd"/>
+        <w:t xml:space="preserve">cinst git notepadplusplus </w:t>
+      </w:r>
       <w:r>
         <w:rPr>
           <w:rFonts w:ascii="Consolas" w:hAnsi="Consolas"/>
           <w:lang w:val="en-US"/>
         </w:rPr>
-        <w:t xml:space="preserve"> git </w:t>
-      </w:r>
-      <w:proofErr w:type="spellStart"/>
+        <w:t xml:space="preserve">winrar </w:t>
+      </w:r>
       <w:r>
         <w:rPr>
           <w:rFonts w:ascii="Consolas" w:hAnsi="Consolas"/>
           <w:lang w:val="en-US"/>
         </w:rPr>
-        <w:t>notepadplusplus</w:t>
-      </w:r>
-      <w:proofErr w:type="spellEnd"/>
+        <w:t>7zip GoogleChrome WinCDEmu</w:t>
+      </w:r>
       <w:r>
         <w:rPr>
           <w:rFonts w:ascii="Consolas" w:hAnsi="Consolas"/>
@@ -2661,109 +2163,20 @@
         </w:rPr>
         <w:t xml:space="preserve"> </w:t>
       </w:r>
-      <w:proofErr w:type="spellStart"/>
       <w:r>
         <w:rPr>
           <w:rFonts w:ascii="Consolas" w:hAnsi="Consolas"/>
           <w:lang w:val="en-US"/>
         </w:rPr>
-        <w:t>winrar</w:t>
-      </w:r>
-      <w:proofErr w:type="spellEnd"/>
+        <w:t>a</w:t>
+      </w:r>
       <w:r>
         <w:rPr>
           <w:rFonts w:ascii="Consolas" w:hAnsi="Consolas"/>
           <w:lang w:val="en-US"/>
         </w:rPr>
-        <w:t xml:space="preserve"> </w:t>
-      </w:r>
-      <w:r>
-        <w:rPr>
-          <w:rFonts w:ascii="Consolas" w:hAnsi="Consolas"/>
-          <w:lang w:val="en-US"/>
-        </w:rPr>
-        <w:t xml:space="preserve">7zip </w:t>
-      </w:r>
-      <w:proofErr w:type="spellStart"/>
-      <w:r>
-        <w:rPr>
-          <w:rFonts w:ascii="Consolas" w:hAnsi="Consolas"/>
-          <w:lang w:val="en-US"/>
-        </w:rPr>
-        <w:t>GoogleChrome</w:t>
-      </w:r>
-      <w:proofErr w:type="spellEnd"/>
-      <w:r>
-        <w:rPr>
-          <w:rFonts w:ascii="Consolas" w:hAnsi="Consolas"/>
-          <w:lang w:val="en-US"/>
-        </w:rPr>
-        <w:t xml:space="preserve"> </w:t>
-      </w:r>
-      <w:proofErr w:type="spellStart"/>
-      <w:r>
-        <w:rPr>
-          <w:rFonts w:ascii="Consolas" w:hAnsi="Consolas"/>
-          <w:lang w:val="en-US"/>
-        </w:rPr>
-        <w:t>WinCDEmu</w:t>
-      </w:r>
-      <w:proofErr w:type="spellEnd"/>
-      <w:r>
-        <w:rPr>
-          <w:rFonts w:ascii="Consolas" w:hAnsi="Consolas"/>
-          <w:lang w:val="en-US"/>
-        </w:rPr>
-        <w:t xml:space="preserve"> </w:t>
-      </w:r>
-      <w:proofErr w:type="spellStart"/>
-      <w:r>
-        <w:rPr>
-          <w:rFonts w:ascii="Consolas" w:hAnsi="Consolas"/>
-          <w:lang w:val="en-US"/>
-        </w:rPr>
-        <w:t>a</w:t>
-      </w:r>
-      <w:r>
-        <w:rPr>
-          <w:rFonts w:ascii="Consolas" w:hAnsi="Consolas"/>
-          <w:lang w:val="en-US"/>
-        </w:rPr>
-        <w:t>dobereader</w:t>
-      </w:r>
-      <w:proofErr w:type="spellEnd"/>
-      <w:r>
-        <w:rPr>
-          <w:rFonts w:ascii="Consolas" w:hAnsi="Consolas"/>
-          <w:lang w:val="en-US"/>
-        </w:rPr>
-        <w:t xml:space="preserve"> </w:t>
-      </w:r>
-      <w:proofErr w:type="spellStart"/>
-      <w:r>
-        <w:rPr>
-          <w:rFonts w:ascii="Consolas" w:hAnsi="Consolas"/>
-          <w:lang w:val="en-US"/>
-        </w:rPr>
-        <w:t>keepass</w:t>
-      </w:r>
-      <w:proofErr w:type="spellEnd"/>
-      <w:r>
-        <w:rPr>
-          <w:rFonts w:ascii="Consolas" w:hAnsi="Consolas"/>
-          <w:lang w:val="en-US"/>
-        </w:rPr>
-        <w:t xml:space="preserve"> </w:t>
-      </w:r>
-      <w:proofErr w:type="spellStart"/>
-      <w:r>
-        <w:rPr>
-          <w:rFonts w:ascii="Consolas" w:hAnsi="Consolas"/>
-          <w:lang w:val="en-US"/>
-        </w:rPr>
-        <w:t>fsviewer</w:t>
-      </w:r>
-      <w:proofErr w:type="spellEnd"/>
+        <w:t>dobereader keepass fsviewer</w:t>
+      </w:r>
     </w:p>
     <w:p>
       <w:pPr>
@@ -2776,19 +2189,11 @@
           <w:rFonts w:cstheme="minorHAnsi"/>
         </w:rPr>
       </w:pPr>
-      <w:proofErr w:type="spellStart"/>
       <w:r>
         <w:rPr>
           <w:rFonts w:cstheme="minorHAnsi"/>
         </w:rPr>
-        <w:t>wiki</w:t>
-      </w:r>
-      <w:proofErr w:type="spellEnd"/>
-      <w:r>
-        <w:rPr>
-          <w:rFonts w:cstheme="minorHAnsi"/>
-        </w:rPr>
-        <w:t>/Settings</w:t>
+        <w:t>wiki/Settings</w:t>
       </w:r>
       <w:r>
         <w:rPr>
@@ -2874,19 +2279,11 @@
           <w:rFonts w:cstheme="minorHAnsi"/>
         </w:rPr>
       </w:pPr>
-      <w:proofErr w:type="spellStart"/>
       <w:r>
         <w:rPr>
           <w:rFonts w:cstheme="minorHAnsi"/>
         </w:rPr>
-        <w:t>wiki</w:t>
-      </w:r>
-      <w:proofErr w:type="spellEnd"/>
-      <w:r>
-        <w:rPr>
-          <w:rFonts w:cstheme="minorHAnsi"/>
-        </w:rPr>
-        <w:t>/Settings</w:t>
+        <w:t>wiki/Settings</w:t>
       </w:r>
       <w:r>
         <w:rPr>
@@ -2965,11 +2362,9 @@
           <w:numId w:val="6"/>
         </w:numPr>
       </w:pPr>
-      <w:proofErr w:type="spellStart"/>
       <w:r>
         <w:t>qView</w:t>
       </w:r>
-      <w:proofErr w:type="spellEnd"/>
     </w:p>
     <w:sectPr>
       <w:pgSz w:w="11906" w:h="16838"/>

</xml_diff>